<commit_message>
update to lated work contrib
</commit_message>
<xml_diff>
--- a/Final Submission/Appendices/4 - Work Contribution.docx
+++ b/Final Submission/Appendices/4 - Work Contribution.docx
@@ -1,6 +1,6 @@
 
 <file path=word/document.xml><?xml version="1.0" encoding="utf-8"?>
-<w:document xmlns:wpc="http://schemas.microsoft.com/office/word/2010/wordprocessingCanvas" xmlns:mc="http://schemas.openxmlformats.org/markup-compatibility/2006" xmlns:o="urn:schemas-microsoft-com:office:office" xmlns:r="http://schemas.openxmlformats.org/officeDocument/2006/relationships" xmlns:m="http://schemas.openxmlformats.org/officeDocument/2006/math" xmlns:v="urn:schemas-microsoft-com:vml" xmlns:wp14="http://schemas.microsoft.com/office/word/2010/wordprocessingDrawing" xmlns:wp="http://schemas.openxmlformats.org/drawingml/2006/wordprocessingDrawing" xmlns:w10="urn:schemas-microsoft-com:office:word" xmlns:w="http://schemas.openxmlformats.org/wordprocessingml/2006/main" xmlns:w14="http://schemas.microsoft.com/office/word/2010/wordml" xmlns:wpg="http://schemas.microsoft.com/office/word/2010/wordprocessingGroup" xmlns:wpi="http://schemas.microsoft.com/office/word/2010/wordprocessingInk" xmlns:wne="http://schemas.microsoft.com/office/word/2006/wordml" xmlns:wps="http://schemas.microsoft.com/office/word/2010/wordprocessingShape" mc:Ignorable="w14 wp14">
+<w:document xmlns:wpc="http://schemas.microsoft.com/office/word/2010/wordprocessingCanvas" xmlns:mo="http://schemas.microsoft.com/office/mac/office/2008/main" xmlns:mc="http://schemas.openxmlformats.org/markup-compatibility/2006" xmlns:mv="urn:schemas-microsoft-com:mac:vml" xmlns:o="urn:schemas-microsoft-com:office:office" xmlns:r="http://schemas.openxmlformats.org/officeDocument/2006/relationships" xmlns:m="http://schemas.openxmlformats.org/officeDocument/2006/math" xmlns:v="urn:schemas-microsoft-com:vml" xmlns:wp14="http://schemas.microsoft.com/office/word/2010/wordprocessingDrawing" xmlns:wp="http://schemas.openxmlformats.org/drawingml/2006/wordprocessingDrawing" xmlns:w10="urn:schemas-microsoft-com:office:word" xmlns:w="http://schemas.openxmlformats.org/wordprocessingml/2006/main" xmlns:w14="http://schemas.microsoft.com/office/word/2010/wordml" xmlns:wpg="http://schemas.microsoft.com/office/word/2010/wordprocessingGroup" xmlns:wpi="http://schemas.microsoft.com/office/word/2010/wordprocessingInk" xmlns:wne="http://schemas.microsoft.com/office/word/2006/wordml" xmlns:wps="http://schemas.microsoft.com/office/word/2010/wordprocessingShape" mc:Ignorable="w14 wp14">
   <w:body>
     <w:p>
       <w:pPr>
@@ -71,16 +71,8 @@
         <w:rPr>
           <w:b/>
         </w:rPr>
-        <w:t xml:space="preserve">Daniel </w:t>
+        <w:t>Daniel Corsaletti</w:t>
       </w:r>
-      <w:proofErr w:type="spellStart"/>
-      <w:r>
-        <w:rPr>
-          <w:b/>
-        </w:rPr>
-        <w:t>Corsaletti</w:t>
-      </w:r>
-      <w:proofErr w:type="spellEnd"/>
     </w:p>
     <w:p>
       <w:pPr>
@@ -180,19 +172,11 @@
           <w:b/>
         </w:rPr>
       </w:pPr>
-      <w:proofErr w:type="spellStart"/>
       <w:r>
         <w:rPr>
           <w:b/>
         </w:rPr>
-        <w:t>Shengwei</w:t>
-      </w:r>
-      <w:proofErr w:type="spellEnd"/>
-      <w:r>
-        <w:rPr>
-          <w:b/>
-        </w:rPr>
-        <w:t xml:space="preserve"> Li</w:t>
+        <w:t>Shengwei Li</w:t>
       </w:r>
     </w:p>
     <w:p>
@@ -201,13 +185,8 @@
         <w:ind w:left="426" w:right="360"/>
       </w:pPr>
       <w:r>
-        <w:t xml:space="preserve">SID: </w:t>
+        <w:t>SID: 749999x</w:t>
       </w:r>
-      <w:proofErr w:type="gramStart"/>
-      <w:r>
-        <w:t>749999x</w:t>
-      </w:r>
-      <w:proofErr w:type="gramEnd"/>
     </w:p>
     <w:p>
       <w:pPr>
@@ -248,21 +227,7 @@
         <w:rPr>
           <w:b/>
         </w:rPr>
-        <w:t xml:space="preserve">Minh </w:t>
-      </w:r>
-      <w:proofErr w:type="spellStart"/>
-      <w:r>
-        <w:rPr>
-          <w:b/>
-        </w:rPr>
-        <w:t>Duc</w:t>
-      </w:r>
-      <w:proofErr w:type="spellEnd"/>
-      <w:r>
-        <w:rPr>
-          <w:b/>
-        </w:rPr>
-        <w:t xml:space="preserve"> Nguyen</w:t>
+        <w:t>Minh Duc Nguyen</w:t>
       </w:r>
     </w:p>
     <w:p>
@@ -271,13 +236,8 @@
         <w:ind w:left="426" w:right="360"/>
       </w:pPr>
       <w:r>
-        <w:t xml:space="preserve">SID: </w:t>
+        <w:t>SID: 171001x</w:t>
       </w:r>
-      <w:proofErr w:type="gramStart"/>
-      <w:r>
-        <w:t>171001x</w:t>
-      </w:r>
-      <w:proofErr w:type="gramEnd"/>
     </w:p>
     <w:p>
       <w:pPr>
@@ -318,21 +278,7 @@
         <w:rPr>
           <w:b/>
         </w:rPr>
-        <w:t xml:space="preserve">Tran </w:t>
-      </w:r>
-      <w:proofErr w:type="spellStart"/>
-      <w:r>
-        <w:rPr>
-          <w:b/>
-        </w:rPr>
-        <w:t>Xuong</w:t>
-      </w:r>
-      <w:proofErr w:type="spellEnd"/>
-      <w:r>
-        <w:rPr>
-          <w:b/>
-        </w:rPr>
-        <w:t xml:space="preserve"> Tran</w:t>
+        <w:t>Tran Xuong Tran</w:t>
       </w:r>
     </w:p>
     <w:p>
@@ -371,564 +317,117 @@
           <w:lang w:val="en-US"/>
         </w:rPr>
       </w:pPr>
-      <w:r>
+    </w:p>
+    <w:p>
+      <w:pPr>
         <w:rPr>
           <w:rFonts w:cs="Times"/>
           <w:sz w:val="38"/>
           <w:szCs w:val="38"/>
           <w:lang w:val="en-US"/>
         </w:rPr>
-        <w:br w:type="page"/>
-      </w:r>
+      </w:pPr>
     </w:p>
-    <w:tbl>
-      <w:tblPr>
-        <w:tblW w:w="0" w:type="auto"/>
-        <w:tblBorders>
-          <w:top w:val="single" w:sz="4" w:space="0" w:color="000000"/>
-          <w:left w:val="single" w:sz="4" w:space="0" w:color="000000"/>
-          <w:bottom w:val="single" w:sz="4" w:space="0" w:color="000000"/>
-          <w:right w:val="single" w:sz="4" w:space="0" w:color="000000"/>
-          <w:insideH w:val="single" w:sz="4" w:space="0" w:color="000000"/>
-          <w:insideV w:val="single" w:sz="4" w:space="0" w:color="000000"/>
-        </w:tblBorders>
-        <w:tblLook w:val="00A0" w:firstRow="1" w:lastRow="0" w:firstColumn="1" w:lastColumn="0" w:noHBand="0" w:noVBand="0"/>
-      </w:tblPr>
-      <w:tblGrid>
-        <w:gridCol w:w="2062"/>
-        <w:gridCol w:w="7180"/>
-      </w:tblGrid>
-      <w:tr>
-        <w:tc>
-          <w:tcPr>
-            <w:tcW w:w="9242" w:type="dxa"/>
-            <w:gridSpan w:val="2"/>
-            <w:tcBorders>
-              <w:top w:val="single" w:sz="4" w:space="0" w:color="000000"/>
-              <w:left w:val="single" w:sz="4" w:space="0" w:color="000000"/>
-              <w:bottom w:val="single" w:sz="4" w:space="0" w:color="000000"/>
-              <w:right w:val="single" w:sz="4" w:space="0" w:color="000000"/>
-            </w:tcBorders>
-            <w:hideMark/>
-          </w:tcPr>
-          <w:p>
-            <w:pPr>
-              <w:spacing w:before="120" w:after="120"/>
-              <w:rPr>
-                <w:rFonts w:eastAsia="Calibri"/>
-              </w:rPr>
-            </w:pPr>
-            <w:r>
-              <w:lastRenderedPageBreak/>
-              <w:t>Tremor Detection with Leap Motion</w:t>
-            </w:r>
-          </w:p>
-        </w:tc>
-      </w:tr>
-      <w:tr>
-        <w:tc>
-          <w:tcPr>
-            <w:tcW w:w="2062" w:type="dxa"/>
-            <w:tcBorders>
-              <w:top w:val="single" w:sz="4" w:space="0" w:color="000000"/>
-              <w:left w:val="single" w:sz="4" w:space="0" w:color="000000"/>
-              <w:bottom w:val="single" w:sz="4" w:space="0" w:color="000000"/>
-              <w:right w:val="single" w:sz="4" w:space="0" w:color="000000"/>
-            </w:tcBorders>
-            <w:hideMark/>
-          </w:tcPr>
-          <w:p>
-            <w:r>
-              <w:t xml:space="preserve">Daniel </w:t>
-            </w:r>
-            <w:proofErr w:type="spellStart"/>
-            <w:r>
-              <w:t>Corsaletti</w:t>
-            </w:r>
-            <w:proofErr w:type="spellEnd"/>
-          </w:p>
-          <w:p>
-            <w:r>
-              <w:t>6450458</w:t>
-            </w:r>
-          </w:p>
-        </w:tc>
-        <w:tc>
-          <w:tcPr>
-            <w:tcW w:w="7180" w:type="dxa"/>
-            <w:tcBorders>
-              <w:top w:val="single" w:sz="4" w:space="0" w:color="000000"/>
-              <w:left w:val="single" w:sz="4" w:space="0" w:color="000000"/>
-              <w:bottom w:val="single" w:sz="4" w:space="0" w:color="000000"/>
-              <w:right w:val="single" w:sz="4" w:space="0" w:color="000000"/>
-            </w:tcBorders>
-            <w:hideMark/>
-          </w:tcPr>
-          <w:p>
-            <w:pPr>
-              <w:rPr>
-                <w:b/>
-              </w:rPr>
-            </w:pPr>
-            <w:r>
-              <w:rPr>
-                <w:b/>
-              </w:rPr>
-              <w:t>Documents</w:t>
-            </w:r>
-          </w:p>
-          <w:p>
-            <w:pPr>
-              <w:ind w:left="720"/>
-              <w:rPr>
-                <w:rFonts w:eastAsia="Calibri"/>
-                <w:b/>
-              </w:rPr>
-            </w:pPr>
-            <w:r>
-              <w:rPr>
-                <w:rFonts w:eastAsia="Calibri"/>
-                <w:b/>
-              </w:rPr>
-              <w:t>Project Plan</w:t>
-            </w:r>
-          </w:p>
-          <w:p>
-            <w:pPr>
-              <w:ind w:left="720"/>
-            </w:pPr>
-            <w:r>
-              <w:t>Sections</w:t>
-            </w:r>
-            <w:r>
-              <w:t>: 2, 3, 4.1 , 7.4</w:t>
-            </w:r>
-          </w:p>
-          <w:p>
-            <w:pPr>
-              <w:ind w:left="720"/>
-            </w:pPr>
-            <w:r>
-              <w:t>Page Nos.</w:t>
-            </w:r>
-            <w:r>
-              <w:t xml:space="preserve"> 1-10, 16</w:t>
-            </w:r>
-          </w:p>
-          <w:p>
-            <w:pPr>
-              <w:ind w:left="720"/>
-              <w:rPr>
-                <w:b/>
-              </w:rPr>
-            </w:pPr>
-            <w:r>
-              <w:rPr>
-                <w:b/>
-              </w:rPr>
-              <w:t>SRS</w:t>
-            </w:r>
-          </w:p>
-          <w:p>
-            <w:pPr>
-              <w:ind w:left="720"/>
-            </w:pPr>
-            <w:r>
-              <w:t>Sections:</w:t>
-            </w:r>
-            <w:r>
-              <w:t xml:space="preserve"> All</w:t>
-            </w:r>
-          </w:p>
-          <w:p>
-            <w:pPr>
-              <w:ind w:left="720"/>
-            </w:pPr>
-            <w:r>
-              <w:t>Page Nos:</w:t>
-            </w:r>
-            <w:r>
-              <w:t xml:space="preserve"> All</w:t>
-            </w:r>
-          </w:p>
-          <w:p>
-            <w:pPr>
-              <w:ind w:left="720"/>
-              <w:rPr>
-                <w:b/>
-              </w:rPr>
-            </w:pPr>
-            <w:r>
-              <w:rPr>
-                <w:b/>
-              </w:rPr>
-              <w:t>Test Plan</w:t>
-            </w:r>
-          </w:p>
-          <w:p>
-            <w:pPr>
-              <w:ind w:left="720"/>
-            </w:pPr>
-            <w:r>
-              <w:t>Sections:</w:t>
-            </w:r>
-            <w:r>
-              <w:t xml:space="preserve"> All</w:t>
-            </w:r>
-          </w:p>
-          <w:p>
-            <w:pPr>
-              <w:ind w:left="720"/>
-            </w:pPr>
-            <w:r>
-              <w:t>Page Nos:</w:t>
-            </w:r>
-            <w:r>
-              <w:t xml:space="preserve"> All</w:t>
-            </w:r>
-          </w:p>
-          <w:p>
-            <w:pPr>
-              <w:ind w:left="720"/>
-              <w:rPr>
-                <w:b/>
-              </w:rPr>
-            </w:pPr>
-            <w:r>
-              <w:rPr>
-                <w:b/>
-              </w:rPr>
-              <w:t>Test Report</w:t>
-            </w:r>
-          </w:p>
-          <w:p>
-            <w:pPr>
-              <w:ind w:left="720"/>
-            </w:pPr>
-            <w:r>
-              <w:t>Sections:</w:t>
-            </w:r>
-            <w:r>
-              <w:t xml:space="preserve"> All</w:t>
-            </w:r>
-          </w:p>
-          <w:p>
-            <w:pPr>
-              <w:ind w:left="720"/>
-            </w:pPr>
-            <w:r>
-              <w:t>Page Nos:</w:t>
-            </w:r>
-            <w:r>
-              <w:t xml:space="preserve"> All</w:t>
-            </w:r>
-          </w:p>
-          <w:p>
-            <w:pPr>
-              <w:ind w:left="720"/>
-              <w:rPr>
-                <w:b/>
-              </w:rPr>
-            </w:pPr>
-            <w:r>
-              <w:rPr>
-                <w:b/>
-              </w:rPr>
-              <w:t>Final Report</w:t>
-            </w:r>
-          </w:p>
-          <w:p>
-            <w:pPr>
-              <w:ind w:left="720"/>
-            </w:pPr>
-            <w:r>
-              <w:t>Sections:</w:t>
-            </w:r>
-            <w:r>
-              <w:t xml:space="preserve"> All</w:t>
-            </w:r>
-          </w:p>
-          <w:p>
-            <w:pPr>
-              <w:ind w:left="720"/>
-            </w:pPr>
-            <w:r>
-              <w:t>Page Nos:</w:t>
-            </w:r>
-            <w:r>
-              <w:t xml:space="preserve"> All</w:t>
-            </w:r>
-          </w:p>
-          <w:p>
-            <w:pPr>
-              <w:ind w:left="720"/>
-            </w:pPr>
-          </w:p>
-          <w:p>
-            <w:r>
-              <w:rPr>
-                <w:b/>
-              </w:rPr>
-              <w:t>Software</w:t>
-            </w:r>
-            <w:r>
-              <w:t xml:space="preserve"> </w:t>
-            </w:r>
-            <w:r>
-              <w:rPr>
-                <w:b/>
-              </w:rPr>
-              <w:t>Development</w:t>
-            </w:r>
-          </w:p>
-          <w:p>
-            <w:pPr>
-              <w:ind w:left="720"/>
-            </w:pPr>
-            <w:r>
-              <w:t>None</w:t>
-            </w:r>
-          </w:p>
-          <w:p>
-            <w:pPr>
-              <w:rPr>
-                <w:b/>
-              </w:rPr>
-            </w:pPr>
-            <w:r>
-              <w:rPr>
-                <w:b/>
-              </w:rPr>
-              <w:t>Design</w:t>
-            </w:r>
-          </w:p>
-          <w:p>
-            <w:pPr>
-              <w:ind w:left="720"/>
-            </w:pPr>
-            <w:r>
-              <w:t>Submitted design ideas</w:t>
-            </w:r>
-          </w:p>
-          <w:p>
-            <w:pPr>
-              <w:rPr>
-                <w:b/>
-              </w:rPr>
-            </w:pPr>
-            <w:r>
-              <w:rPr>
-                <w:b/>
-              </w:rPr>
-              <w:t>Research</w:t>
-            </w:r>
-          </w:p>
-          <w:p>
-            <w:pPr>
-              <w:ind w:left="720"/>
-            </w:pPr>
-            <w:r>
-              <w:t>Research tremors</w:t>
-            </w:r>
-          </w:p>
-          <w:p>
-            <w:pPr>
-              <w:ind w:left="720"/>
-            </w:pPr>
-            <w:r>
-              <w:t>Research frequency, acceleration, amplitude and velocity of movements</w:t>
-            </w:r>
-          </w:p>
-          <w:p>
-            <w:r>
-              <w:rPr>
-                <w:b/>
-              </w:rPr>
-              <w:t>Networks</w:t>
-            </w:r>
-          </w:p>
-          <w:p>
-            <w:pPr>
-              <w:ind w:left="720"/>
-            </w:pPr>
-            <w:r>
-              <w:t>None</w:t>
-            </w:r>
-          </w:p>
-          <w:p>
-            <w:pPr>
-              <w:rPr>
-                <w:b/>
-              </w:rPr>
-            </w:pPr>
-            <w:r>
-              <w:rPr>
-                <w:b/>
-              </w:rPr>
-              <w:t>Project Management</w:t>
-            </w:r>
-          </w:p>
-          <w:p>
-            <w:pPr>
-              <w:ind w:left="720"/>
-            </w:pPr>
-            <w:r>
-              <w:t>Worked as team Leader with Joshua</w:t>
-            </w:r>
-          </w:p>
-          <w:p>
-            <w:pPr>
-              <w:rPr>
-                <w:b/>
-              </w:rPr>
-            </w:pPr>
-            <w:r>
-              <w:rPr>
-                <w:b/>
-              </w:rPr>
-              <w:t>Meetings</w:t>
-            </w:r>
-          </w:p>
-          <w:p>
-            <w:pPr>
-              <w:ind w:left="720"/>
-            </w:pPr>
-            <w:r>
-              <w:t>Recorded all meeting minutes</w:t>
-            </w:r>
-          </w:p>
-          <w:p>
-            <w:pPr>
-              <w:rPr>
-                <w:b/>
-              </w:rPr>
-            </w:pPr>
-            <w:r>
-              <w:rPr>
-                <w:b/>
-              </w:rPr>
-              <w:t>Testing</w:t>
-            </w:r>
-          </w:p>
-          <w:p>
-            <w:pPr>
-              <w:ind w:left="720"/>
-            </w:pPr>
-            <w:r>
-              <w:t>Conducted testing of the application</w:t>
-            </w:r>
-          </w:p>
-          <w:p>
-            <w:pPr>
-              <w:ind w:left="720"/>
-            </w:pPr>
-            <w:r>
-              <w:t>Created test plan and reports</w:t>
-            </w:r>
-          </w:p>
-          <w:p>
-            <w:pPr>
-              <w:rPr>
-                <w:b/>
-              </w:rPr>
-            </w:pPr>
-            <w:r>
-              <w:rPr>
-                <w:b/>
-              </w:rPr>
-              <w:t>Presentation</w:t>
-            </w:r>
-          </w:p>
-          <w:p>
-            <w:pPr>
-              <w:ind w:left="720"/>
-            </w:pPr>
-            <w:r>
-              <w:t>Presented third progress presentation with Minh</w:t>
-            </w:r>
-          </w:p>
-          <w:p>
-            <w:pPr>
-              <w:rPr>
-                <w:b/>
-              </w:rPr>
-            </w:pPr>
-            <w:r>
-              <w:rPr>
-                <w:b/>
-              </w:rPr>
-              <w:t>Manuals</w:t>
-            </w:r>
-          </w:p>
-          <w:p>
-            <w:pPr>
-              <w:ind w:left="720"/>
-            </w:pPr>
-            <w:r>
-              <w:t>None</w:t>
-            </w:r>
-          </w:p>
-          <w:p>
-            <w:pPr>
-              <w:rPr>
-                <w:b/>
-              </w:rPr>
-            </w:pPr>
-            <w:r>
-              <w:rPr>
-                <w:b/>
-              </w:rPr>
-              <w:t>Deployment</w:t>
-            </w:r>
-          </w:p>
-          <w:p>
-            <w:pPr>
-              <w:ind w:left="720"/>
-            </w:pPr>
-            <w:r>
-              <w:t>None</w:t>
-            </w:r>
-          </w:p>
-          <w:p>
-            <w:pPr>
-              <w:rPr>
-                <w:b/>
-              </w:rPr>
-            </w:pPr>
-            <w:r>
-              <w:rPr>
-                <w:b/>
-              </w:rPr>
-              <w:t>Other</w:t>
-            </w:r>
-          </w:p>
-          <w:p>
-            <w:pPr>
-              <w:spacing w:before="120" w:after="120"/>
-              <w:ind w:left="720"/>
-              <w:rPr>
-                <w:rFonts w:eastAsia="Calibri"/>
-              </w:rPr>
-            </w:pPr>
-            <w:r>
-              <w:t>Details</w:t>
-            </w:r>
-          </w:p>
-        </w:tc>
-      </w:tr>
-    </w:tbl>
     <w:p>
       <w:pPr>
-        <w:spacing w:after="200" w:line="276" w:lineRule="auto"/>
         <w:rPr>
+          <w:rFonts w:cs="Times"/>
+          <w:sz w:val="38"/>
+          <w:szCs w:val="38"/>
           <w:lang w:val="en-US"/>
         </w:rPr>
       </w:pPr>
+    </w:p>
+    <w:p>
+      <w:pPr>
+        <w:rPr>
+          <w:rFonts w:cs="Times"/>
+          <w:sz w:val="38"/>
+          <w:szCs w:val="38"/>
+          <w:lang w:val="en-US"/>
+        </w:rPr>
+      </w:pPr>
+    </w:p>
+    <w:p>
+      <w:pPr>
+        <w:rPr>
+          <w:rFonts w:cs="Times"/>
+          <w:sz w:val="38"/>
+          <w:szCs w:val="38"/>
+          <w:lang w:val="en-US"/>
+        </w:rPr>
+      </w:pPr>
+    </w:p>
+    <w:p>
+      <w:pPr>
+        <w:rPr>
+          <w:rFonts w:cs="Times"/>
+          <w:sz w:val="38"/>
+          <w:szCs w:val="38"/>
+          <w:lang w:val="en-US"/>
+        </w:rPr>
+      </w:pPr>
+    </w:p>
+    <w:p>
+      <w:pPr>
+        <w:rPr>
+          <w:rFonts w:cs="Times"/>
+          <w:sz w:val="38"/>
+          <w:szCs w:val="38"/>
+          <w:lang w:val="en-US"/>
+        </w:rPr>
+      </w:pPr>
+    </w:p>
+    <w:p>
+      <w:pPr>
+        <w:rPr>
+          <w:rFonts w:cs="Times"/>
+          <w:sz w:val="38"/>
+          <w:szCs w:val="38"/>
+          <w:lang w:val="en-US"/>
+        </w:rPr>
+      </w:pPr>
+    </w:p>
+    <w:p>
+      <w:pPr>
+        <w:rPr>
+          <w:rFonts w:cs="Times"/>
+          <w:sz w:val="38"/>
+          <w:szCs w:val="38"/>
+          <w:lang w:val="en-US"/>
+        </w:rPr>
+      </w:pPr>
+    </w:p>
+    <w:p>
+      <w:pPr>
+        <w:rPr>
+          <w:rFonts w:cs="Times"/>
+          <w:sz w:val="38"/>
+          <w:szCs w:val="38"/>
+          <w:lang w:val="en-US"/>
+        </w:rPr>
+      </w:pPr>
+    </w:p>
+    <w:p>
+      <w:pPr>
+        <w:rPr>
+          <w:rFonts w:cs="Times"/>
+          <w:b/>
+          <w:sz w:val="36"/>
+          <w:szCs w:val="36"/>
+          <w:lang w:val="en-US"/>
+        </w:rPr>
+      </w:pPr>
       <w:r>
         <w:rPr>
+          <w:rFonts w:cs="Times"/>
+          <w:b/>
+          <w:sz w:val="36"/>
+          <w:szCs w:val="36"/>
           <w:lang w:val="en-US"/>
         </w:rPr>
-        <w:br w:type="page"/>
+        <w:lastRenderedPageBreak/>
+        <w:t>Member 1:</w:t>
       </w:r>
     </w:p>
     <w:tbl>
@@ -969,7 +468,6 @@
               </w:rPr>
             </w:pPr>
             <w:r>
-              <w:lastRenderedPageBreak/>
               <w:t>Tremor Detection with Leap Motion</w:t>
             </w:r>
           </w:p>
@@ -996,7 +494,7 @@
             <w:r>
               <w:rPr>
                 <w:noProof/>
-                <w:lang w:eastAsia="en-AU"/>
+                <w:lang w:val="en-US"/>
               </w:rPr>
               <w:drawing>
                 <wp:inline distT="0" distB="0" distL="0" distR="0" wp14:anchorId="08FD2EC0" wp14:editId="73F71F6A">
@@ -1139,169 +637,1531 @@
             <w:pPr>
               <w:ind w:left="1440"/>
             </w:pPr>
-            <w:proofErr w:type="spellStart"/>
-            <w:r>
-              <w:t>frameController</w:t>
-            </w:r>
-            <w:proofErr w:type="spellEnd"/>
+            <w:r>
+              <w:t>frameController file</w:t>
+            </w:r>
+            <w:r>
+              <w:t xml:space="preserve"> (</w:t>
+            </w:r>
+            <w:r>
+              <w:t>interacts with the lm API</w:t>
+            </w:r>
+            <w:r>
+              <w:t>)</w:t>
+            </w:r>
+          </w:p>
+          <w:p>
+            <w:pPr>
+              <w:ind w:left="1440"/>
+            </w:pPr>
+            <w:r>
+              <w:t>validFrame file</w:t>
+            </w:r>
+            <w:r>
+              <w:t xml:space="preserve"> and functions</w:t>
+            </w:r>
+          </w:p>
+          <w:p>
+            <w:pPr>
+              <w:ind w:left="1440"/>
+            </w:pPr>
+            <w:r>
+              <w:t>colorPicker file</w:t>
+            </w:r>
+            <w:r>
+              <w:t xml:space="preserve"> and functions</w:t>
+            </w:r>
+          </w:p>
+          <w:p>
+            <w:pPr>
+              <w:ind w:left="1440"/>
+            </w:pPr>
+            <w:r>
+              <w:t>extractData file</w:t>
+            </w:r>
+            <w:r>
+              <w:t xml:space="preserve"> and functions</w:t>
+            </w:r>
+          </w:p>
+          <w:p>
+            <w:pPr>
+              <w:ind w:left="1440"/>
+            </w:pPr>
+            <w:r>
+              <w:t>getAccelerationAverage File</w:t>
+            </w:r>
+            <w:r>
+              <w:t xml:space="preserve"> and functions</w:t>
+            </w:r>
+          </w:p>
+          <w:p>
+            <w:pPr>
+              <w:ind w:left="1440"/>
+            </w:pPr>
+            <w:r>
+              <w:t>getAmplitudeAverage file</w:t>
+            </w:r>
+            <w:r>
+              <w:t xml:space="preserve"> and functions</w:t>
+            </w:r>
+          </w:p>
+          <w:p>
+            <w:pPr>
+              <w:ind w:left="1440"/>
+            </w:pPr>
+            <w:r>
+              <w:t>getArrayAverage file</w:t>
+            </w:r>
+            <w:r>
+              <w:t xml:space="preserve"> and functions</w:t>
+            </w:r>
+          </w:p>
+          <w:p>
+            <w:pPr>
+              <w:ind w:left="1440"/>
+            </w:pPr>
+            <w:r>
+              <w:t>getEuclidean file</w:t>
+            </w:r>
+            <w:r>
+              <w:t xml:space="preserve"> and functions</w:t>
+            </w:r>
+          </w:p>
+          <w:p>
+            <w:pPr>
+              <w:ind w:left="1440"/>
+            </w:pPr>
+            <w:r>
+              <w:t>getFrequency File</w:t>
+            </w:r>
+            <w:r>
+              <w:t xml:space="preserve"> and functions</w:t>
+            </w:r>
+          </w:p>
+          <w:p>
+            <w:pPr>
+              <w:ind w:left="1440"/>
+            </w:pPr>
+            <w:r>
+              <w:t>getVelocity</w:t>
+            </w:r>
+            <w:r>
+              <w:t>Average</w:t>
+            </w:r>
+            <w:r>
+              <w:t xml:space="preserve"> File</w:t>
+            </w:r>
+            <w:r>
+              <w:t xml:space="preserve"> and functions</w:t>
+            </w:r>
+          </w:p>
+          <w:p>
+            <w:pPr>
+              <w:ind w:left="1440"/>
+            </w:pPr>
+            <w:r>
+              <w:t>base.css</w:t>
+            </w:r>
+          </w:p>
+          <w:p>
+            <w:pPr>
+              <w:ind w:left="720"/>
+            </w:pPr>
+            <w:r>
+              <w:t xml:space="preserve">Developed in tandem </w:t>
+            </w:r>
+            <w:r>
+              <w:t>Minh</w:t>
+            </w:r>
+          </w:p>
+          <w:p>
+            <w:pPr>
+              <w:ind w:left="1440"/>
+            </w:pPr>
+            <w:r>
+              <w:t>Index.html</w:t>
+            </w:r>
+          </w:p>
+          <w:p>
+            <w:pPr>
+              <w:ind w:left="1440"/>
+            </w:pPr>
+            <w:r>
+              <w:t>Tremors.js (base onload Js file)</w:t>
+            </w:r>
+          </w:p>
+          <w:p>
+            <w:pPr>
+              <w:ind w:left="720"/>
+            </w:pPr>
+            <w:r>
+              <w:t>Modified for use</w:t>
+            </w:r>
+          </w:p>
+          <w:p>
+            <w:pPr>
+              <w:ind w:left="1440"/>
+            </w:pPr>
+            <w:r>
+              <w:t>handDisplay</w:t>
+            </w:r>
+            <w:r>
+              <w:t>.css</w:t>
+            </w:r>
             <w:r>
               <w:t xml:space="preserve"> file</w:t>
             </w:r>
-            <w:r>
-              <w:t xml:space="preserve"> (</w:t>
-            </w:r>
-            <w:r>
-              <w:t>interacts with the lm API</w:t>
-            </w:r>
-            <w:r>
-              <w:t>)</w:t>
-            </w:r>
           </w:p>
           <w:p>
             <w:pPr>
               <w:ind w:left="1440"/>
             </w:pPr>
-            <w:proofErr w:type="spellStart"/>
-            <w:r>
-              <w:t>validFrame</w:t>
-            </w:r>
-            <w:proofErr w:type="spellEnd"/>
-            <w:r>
-              <w:t xml:space="preserve"> file</w:t>
-            </w:r>
-            <w:r>
-              <w:t xml:space="preserve"> and functions</w:t>
+            <w:r>
+              <w:t>visualiser.css</w:t>
+            </w:r>
+          </w:p>
+          <w:p>
+            <w:pPr>
+              <w:ind w:left="720"/>
+            </w:pPr>
+          </w:p>
+          <w:p>
+            <w:pPr>
+              <w:rPr>
+                <w:b/>
+              </w:rPr>
+            </w:pPr>
+            <w:r>
+              <w:rPr>
+                <w:b/>
+              </w:rPr>
+              <w:t>Design</w:t>
+            </w:r>
+          </w:p>
+          <w:p>
+            <w:pPr>
+              <w:ind w:left="720"/>
+            </w:pPr>
+            <w:r>
+              <w:t>Designed Solely</w:t>
             </w:r>
           </w:p>
           <w:p>
             <w:pPr>
               <w:ind w:left="1440"/>
             </w:pPr>
-            <w:proofErr w:type="spellStart"/>
-            <w:r>
-              <w:t>colorPicker</w:t>
-            </w:r>
-            <w:proofErr w:type="spellEnd"/>
-            <w:r>
-              <w:t xml:space="preserve"> file</w:t>
-            </w:r>
-            <w:r>
-              <w:t xml:space="preserve"> and functions</w:t>
+            <w:r>
+              <w:t>Amplitude Flowchart</w:t>
             </w:r>
           </w:p>
           <w:p>
             <w:pPr>
               <w:ind w:left="1440"/>
             </w:pPr>
-            <w:proofErr w:type="spellStart"/>
-            <w:r>
-              <w:t>extractData</w:t>
-            </w:r>
-            <w:proofErr w:type="spellEnd"/>
-            <w:r>
-              <w:t xml:space="preserve"> file</w:t>
-            </w:r>
-            <w:r>
-              <w:t xml:space="preserve"> and functions</w:t>
+            <w:r>
+              <w:t>Frequency Flowchart</w:t>
+            </w:r>
+          </w:p>
+          <w:p>
+            <w:pPr>
+              <w:ind w:left="720"/>
+            </w:pPr>
+            <w:r>
+              <w:t>Developed in tandem with Ming</w:t>
             </w:r>
           </w:p>
           <w:p>
             <w:pPr>
               <w:ind w:left="1440"/>
             </w:pPr>
-            <w:proofErr w:type="spellStart"/>
-            <w:r>
-              <w:t>getAccelerationAverage</w:t>
-            </w:r>
-            <w:proofErr w:type="spellEnd"/>
-            <w:r>
-              <w:t xml:space="preserve"> File</w:t>
-            </w:r>
-            <w:r>
-              <w:t xml:space="preserve"> and functions</w:t>
+            <w:r>
+              <w:t>Main interface</w:t>
+            </w:r>
+          </w:p>
+          <w:p/>
+          <w:p>
+            <w:pPr>
+              <w:rPr>
+                <w:b/>
+              </w:rPr>
+            </w:pPr>
+            <w:r>
+              <w:rPr>
+                <w:b/>
+              </w:rPr>
+              <w:t>Research</w:t>
+            </w:r>
+          </w:p>
+          <w:p>
+            <w:pPr>
+              <w:ind w:left="720"/>
+            </w:pPr>
+            <w:r>
+              <w:t>Research in to use of Leap motion device</w:t>
+            </w:r>
+          </w:p>
+          <w:p>
+            <w:pPr>
+              <w:ind w:left="720"/>
+            </w:pPr>
+            <w:r>
+              <w:t>Research into formulas for calculating</w:t>
             </w:r>
           </w:p>
           <w:p>
             <w:pPr>
               <w:ind w:left="1440"/>
             </w:pPr>
-            <w:proofErr w:type="spellStart"/>
-            <w:r>
-              <w:t>getAmplitudeAverage</w:t>
-            </w:r>
-            <w:proofErr w:type="spellEnd"/>
-            <w:r>
-              <w:t xml:space="preserve"> file</w:t>
-            </w:r>
-            <w:r>
-              <w:t xml:space="preserve"> and functions</w:t>
+            <w:r>
+              <w:t>Frequency</w:t>
             </w:r>
           </w:p>
           <w:p>
             <w:pPr>
               <w:ind w:left="1440"/>
             </w:pPr>
-            <w:proofErr w:type="spellStart"/>
-            <w:r>
-              <w:t>getArrayAverage</w:t>
-            </w:r>
-            <w:proofErr w:type="spellEnd"/>
-            <w:r>
-              <w:t xml:space="preserve"> file</w:t>
-            </w:r>
-            <w:r>
-              <w:t xml:space="preserve"> and functions</w:t>
+            <w:r>
+              <w:t>Amplitude</w:t>
             </w:r>
           </w:p>
           <w:p>
             <w:pPr>
               <w:ind w:left="1440"/>
             </w:pPr>
-            <w:proofErr w:type="spellStart"/>
-            <w:r>
-              <w:t>getEuclidean</w:t>
-            </w:r>
-            <w:proofErr w:type="spellEnd"/>
-            <w:r>
-              <w:t xml:space="preserve"> file</w:t>
-            </w:r>
-            <w:r>
-              <w:t xml:space="preserve"> and functions</w:t>
+            <w:r>
+              <w:t>Velocity</w:t>
             </w:r>
           </w:p>
           <w:p>
             <w:pPr>
               <w:ind w:left="1440"/>
             </w:pPr>
-            <w:proofErr w:type="spellStart"/>
-            <w:r>
-              <w:t>getFrequency</w:t>
-            </w:r>
-            <w:proofErr w:type="spellEnd"/>
-            <w:r>
-              <w:t xml:space="preserve"> File</w:t>
-            </w:r>
-            <w:r>
-              <w:t xml:space="preserve"> and functions</w:t>
+            <w:r>
+              <w:t>Acceleration</w:t>
+            </w:r>
+          </w:p>
+          <w:p>
+            <w:pPr>
+              <w:ind w:left="720"/>
+            </w:pPr>
+            <w:r>
+              <w:t>Research in to Weighted Fourier Linear Combiner</w:t>
+            </w:r>
+          </w:p>
+          <w:p>
+            <w:pPr>
+              <w:rPr>
+                <w:b/>
+              </w:rPr>
+            </w:pPr>
+            <w:r>
+              <w:rPr>
+                <w:b/>
+              </w:rPr>
+              <w:t>Networks</w:t>
+            </w:r>
+          </w:p>
+          <w:p>
+            <w:pPr>
+              <w:ind w:left="720"/>
+            </w:pPr>
+            <w:r>
+              <w:t>Details</w:t>
+            </w:r>
+          </w:p>
+          <w:p>
+            <w:r>
+              <w:rPr>
+                <w:b/>
+              </w:rPr>
+              <w:t>Project</w:t>
+            </w:r>
+            <w:r>
+              <w:t xml:space="preserve"> </w:t>
+            </w:r>
+            <w:r>
+              <w:rPr>
+                <w:b/>
+              </w:rPr>
+              <w:t>Management</w:t>
+            </w:r>
+          </w:p>
+          <w:p>
+            <w:pPr>
+              <w:ind w:left="720"/>
+            </w:pPr>
+            <w:r>
+              <w:t>Acted as client contact</w:t>
+            </w:r>
+            <w:r>
+              <w:t xml:space="preserve"> with Philip Michael</w:t>
+            </w:r>
+          </w:p>
+          <w:p>
+            <w:pPr>
+              <w:ind w:left="720"/>
+            </w:pPr>
+            <w:r>
+              <w:t>Acted team leader in conjunction with Daniel</w:t>
+            </w:r>
+          </w:p>
+          <w:p>
+            <w:pPr>
+              <w:rPr>
+                <w:b/>
+              </w:rPr>
+            </w:pPr>
+            <w:r>
+              <w:rPr>
+                <w:b/>
+              </w:rPr>
+              <w:t>Meetings</w:t>
+            </w:r>
+          </w:p>
+          <w:p>
+            <w:pPr>
+              <w:ind w:left="720"/>
+            </w:pPr>
+            <w:r>
+              <w:lastRenderedPageBreak/>
+              <w:t>Acted as client contact with Philip Michael throughout project</w:t>
+            </w:r>
+          </w:p>
+          <w:p>
+            <w:pPr>
+              <w:ind w:left="720"/>
+            </w:pPr>
+            <w:r>
+              <w:t>Acted meeting leader in conjunction with Daniel</w:t>
+            </w:r>
+          </w:p>
+          <w:p>
+            <w:pPr>
+              <w:ind w:left="720"/>
+            </w:pPr>
+          </w:p>
+          <w:p>
+            <w:pPr>
+              <w:rPr>
+                <w:b/>
+              </w:rPr>
+            </w:pPr>
+            <w:r>
+              <w:rPr>
+                <w:b/>
+              </w:rPr>
+              <w:t>Testing</w:t>
+            </w:r>
+          </w:p>
+          <w:p>
+            <w:pPr>
+              <w:ind w:left="720"/>
+            </w:pPr>
+          </w:p>
+          <w:p>
+            <w:pPr>
+              <w:rPr>
+                <w:b/>
+              </w:rPr>
+            </w:pPr>
+            <w:r>
+              <w:rPr>
+                <w:b/>
+              </w:rPr>
+              <w:t>Presentation</w:t>
+            </w:r>
+          </w:p>
+          <w:p>
+            <w:pPr>
+              <w:ind w:left="720"/>
+            </w:pPr>
+            <w:r>
+              <w:t xml:space="preserve">Developed Slides for the first </w:t>
+            </w:r>
+            <w:r>
+              <w:t>and second progress presentation</w:t>
+            </w:r>
+          </w:p>
+          <w:p>
+            <w:pPr>
+              <w:ind w:left="720"/>
+            </w:pPr>
+            <w:r>
+              <w:t>Present</w:t>
+            </w:r>
+            <w:r>
+              <w:t xml:space="preserve"> first and second</w:t>
+            </w:r>
+            <w:r>
+              <w:t xml:space="preserve"> progress</w:t>
+            </w:r>
+            <w:r>
+              <w:t xml:space="preserve"> presentation in lecture</w:t>
+            </w:r>
+          </w:p>
+          <w:p>
+            <w:pPr>
+              <w:ind w:left="720"/>
+            </w:pPr>
+            <w:r>
+              <w:t>Developed Slides for final product presentation</w:t>
+            </w:r>
+          </w:p>
+          <w:p>
+            <w:pPr>
+              <w:rPr>
+                <w:b/>
+              </w:rPr>
+            </w:pPr>
+            <w:r>
+              <w:rPr>
+                <w:b/>
+              </w:rPr>
+              <w:t>Manuals</w:t>
+            </w:r>
+          </w:p>
+          <w:p>
+            <w:pPr>
+              <w:ind w:left="720"/>
+            </w:pPr>
+            <w:r>
+              <w:t>Details</w:t>
+            </w:r>
+          </w:p>
+          <w:p>
+            <w:pPr>
+              <w:rPr>
+                <w:b/>
+              </w:rPr>
+            </w:pPr>
+            <w:r>
+              <w:rPr>
+                <w:b/>
+              </w:rPr>
+              <w:t>Deployment</w:t>
+            </w:r>
+          </w:p>
+          <w:p>
+            <w:pPr>
+              <w:ind w:left="720"/>
+            </w:pPr>
+            <w:r>
+              <w:t>Details</w:t>
+            </w:r>
+          </w:p>
+          <w:p>
+            <w:pPr>
+              <w:rPr>
+                <w:b/>
+              </w:rPr>
+            </w:pPr>
+            <w:r>
+              <w:rPr>
+                <w:b/>
+              </w:rPr>
+              <w:t>Other</w:t>
+            </w:r>
+          </w:p>
+          <w:p>
+            <w:pPr>
+              <w:ind w:left="720"/>
+              <w:rPr>
+                <w:b/>
+              </w:rPr>
+            </w:pPr>
+            <w:r>
+              <w:t>Developed poster for final project presentation</w:t>
+            </w:r>
+          </w:p>
+        </w:tc>
+      </w:tr>
+      <w:tr>
+        <w:tc>
+          <w:tcPr>
+            <w:tcW w:w="2059" w:type="dxa"/>
+            <w:tcBorders>
+              <w:top w:val="single" w:sz="4" w:space="0" w:color="000000"/>
+              <w:left w:val="single" w:sz="4" w:space="0" w:color="000000"/>
+              <w:bottom w:val="single" w:sz="4" w:space="0" w:color="000000"/>
+              <w:right w:val="single" w:sz="4" w:space="0" w:color="000000"/>
+            </w:tcBorders>
+          </w:tcPr>
+          <w:p>
+            <w:pPr>
+              <w:rPr>
+                <w:noProof/>
+                <w:lang w:val="en-US"/>
+              </w:rPr>
+            </w:pPr>
+          </w:p>
+        </w:tc>
+        <w:tc>
+          <w:tcPr>
+            <w:tcW w:w="7183" w:type="dxa"/>
+            <w:tcBorders>
+              <w:top w:val="single" w:sz="4" w:space="0" w:color="000000"/>
+              <w:left w:val="single" w:sz="4" w:space="0" w:color="000000"/>
+              <w:bottom w:val="single" w:sz="4" w:space="0" w:color="000000"/>
+              <w:right w:val="single" w:sz="4" w:space="0" w:color="000000"/>
+            </w:tcBorders>
+          </w:tcPr>
+          <w:p>
+            <w:pPr>
+              <w:rPr>
+                <w:b/>
+              </w:rPr>
+            </w:pPr>
+          </w:p>
+        </w:tc>
+      </w:tr>
+    </w:tbl>
+    <w:p>
+      <w:pPr>
+        <w:rPr>
+          <w:lang w:val="en-US"/>
+        </w:rPr>
+      </w:pPr>
+    </w:p>
+    <w:p>
+      <w:pPr>
+        <w:rPr>
+          <w:lang w:val="en-US"/>
+        </w:rPr>
+      </w:pPr>
+    </w:p>
+    <w:p>
+      <w:pPr>
+        <w:rPr>
+          <w:sz w:val="36"/>
+          <w:szCs w:val="36"/>
+          <w:lang w:val="en-US"/>
+        </w:rPr>
+      </w:pPr>
+      <w:r>
+        <w:rPr>
+          <w:sz w:val="36"/>
+          <w:szCs w:val="36"/>
+          <w:lang w:val="en-US"/>
+        </w:rPr>
+        <w:t>Member 2:</w:t>
+      </w:r>
+    </w:p>
+    <w:tbl>
+      <w:tblPr>
+        <w:tblW w:w="0" w:type="auto"/>
+        <w:tblBorders>
+          <w:top w:val="single" w:sz="4" w:space="0" w:color="000000"/>
+          <w:left w:val="single" w:sz="4" w:space="0" w:color="000000"/>
+          <w:bottom w:val="single" w:sz="4" w:space="0" w:color="000000"/>
+          <w:right w:val="single" w:sz="4" w:space="0" w:color="000000"/>
+          <w:insideH w:val="single" w:sz="4" w:space="0" w:color="000000"/>
+          <w:insideV w:val="single" w:sz="4" w:space="0" w:color="000000"/>
+        </w:tblBorders>
+        <w:tblLook w:val="00A0" w:firstRow="1" w:lastRow="0" w:firstColumn="1" w:lastColumn="0" w:noHBand="0" w:noVBand="0"/>
+      </w:tblPr>
+      <w:tblGrid>
+        <w:gridCol w:w="2059"/>
+        <w:gridCol w:w="7183"/>
+      </w:tblGrid>
+      <w:tr>
+        <w:tc>
+          <w:tcPr>
+            <w:tcW w:w="9242" w:type="dxa"/>
+            <w:gridSpan w:val="2"/>
+            <w:tcBorders>
+              <w:top w:val="single" w:sz="4" w:space="0" w:color="000000"/>
+              <w:left w:val="single" w:sz="4" w:space="0" w:color="000000"/>
+              <w:bottom w:val="single" w:sz="4" w:space="0" w:color="000000"/>
+              <w:right w:val="single" w:sz="4" w:space="0" w:color="000000"/>
+            </w:tcBorders>
+            <w:hideMark/>
+          </w:tcPr>
+          <w:p>
+            <w:pPr>
+              <w:spacing w:before="120" w:after="120"/>
+              <w:rPr>
+                <w:rFonts w:eastAsia="Calibri"/>
+              </w:rPr>
+            </w:pPr>
+            <w:r>
+              <w:t>Tremor Detection with Leap Motion</w:t>
+            </w:r>
+          </w:p>
+        </w:tc>
+      </w:tr>
+      <w:tr>
+        <w:tc>
+          <w:tcPr>
+            <w:tcW w:w="2059" w:type="dxa"/>
+            <w:tcBorders>
+              <w:top w:val="single" w:sz="4" w:space="0" w:color="000000"/>
+              <w:left w:val="single" w:sz="4" w:space="0" w:color="000000"/>
+              <w:bottom w:val="single" w:sz="4" w:space="0" w:color="000000"/>
+              <w:right w:val="single" w:sz="4" w:space="0" w:color="000000"/>
+            </w:tcBorders>
+            <w:hideMark/>
+          </w:tcPr>
+          <w:p>
+            <w:pPr>
+              <w:rPr>
+                <w:rFonts w:eastAsia="Calibri"/>
+              </w:rPr>
+            </w:pPr>
+            <w:r>
+              <w:rPr>
+                <w:noProof/>
+                <w:lang w:val="en-US"/>
+              </w:rPr>
+              <w:drawing>
+                <wp:inline distT="0" distB="0" distL="0" distR="0" wp14:anchorId="618EA422" wp14:editId="383B9C98">
+                  <wp:extent cx="1148080" cy="1127125"/>
+                  <wp:effectExtent l="0" t="0" r="0" b="0"/>
+                  <wp:docPr id="4" name="Picture 4"/>
+                  <wp:cNvGraphicFramePr>
+                    <a:graphicFrameLocks xmlns:a="http://schemas.openxmlformats.org/drawingml/2006/main" noChangeAspect="1"/>
+                  </wp:cNvGraphicFramePr>
+                  <a:graphic xmlns:a="http://schemas.openxmlformats.org/drawingml/2006/main">
+                    <a:graphicData uri="http://schemas.openxmlformats.org/drawingml/2006/picture">
+                      <pic:pic xmlns:pic="http://schemas.openxmlformats.org/drawingml/2006/picture">
+                        <pic:nvPicPr>
+                          <pic:cNvPr id="0" name="Picture 1"/>
+                          <pic:cNvPicPr>
+                            <a:picLocks noChangeAspect="1" noChangeArrowheads="1"/>
+                          </pic:cNvPicPr>
+                        </pic:nvPicPr>
+                        <pic:blipFill>
+                          <a:blip r:embed="rId9">
+                            <a:extLst>
+                              <a:ext uri="{28A0092B-C50C-407E-A947-70E740481C1C}">
+                                <a14:useLocalDpi xmlns:a14="http://schemas.microsoft.com/office/drawing/2010/main" val="0"/>
+                              </a:ext>
+                            </a:extLst>
+                          </a:blip>
+                          <a:srcRect/>
+                          <a:stretch>
+                            <a:fillRect/>
+                          </a:stretch>
+                        </pic:blipFill>
+                        <pic:spPr bwMode="auto">
+                          <a:xfrm>
+                            <a:off x="0" y="0"/>
+                            <a:ext cx="1148080" cy="1127125"/>
+                          </a:xfrm>
+                          <a:prstGeom prst="rect">
+                            <a:avLst/>
+                          </a:prstGeom>
+                          <a:noFill/>
+                          <a:ln>
+                            <a:noFill/>
+                          </a:ln>
+                        </pic:spPr>
+                      </pic:pic>
+                    </a:graphicData>
+                  </a:graphic>
+                </wp:inline>
+              </w:drawing>
+            </w:r>
+          </w:p>
+          <w:p>
+            <w:r>
+              <w:t>Team Member 2</w:t>
+            </w:r>
+          </w:p>
+          <w:p>
+            <w:r>
+              <w:t>Photo</w:t>
+            </w:r>
+          </w:p>
+          <w:p>
+            <w:r>
+              <w:t>Daniel Corsaletti</w:t>
+            </w:r>
+          </w:p>
+          <w:p>
+            <w:pPr>
+              <w:spacing w:before="120" w:after="120"/>
+              <w:rPr>
+                <w:rFonts w:eastAsia="Calibri"/>
+              </w:rPr>
+            </w:pPr>
+            <w:r>
+              <w:t>6450458</w:t>
+            </w:r>
+          </w:p>
+        </w:tc>
+        <w:tc>
+          <w:tcPr>
+            <w:tcW w:w="7183" w:type="dxa"/>
+            <w:tcBorders>
+              <w:top w:val="single" w:sz="4" w:space="0" w:color="000000"/>
+              <w:left w:val="single" w:sz="4" w:space="0" w:color="000000"/>
+              <w:bottom w:val="single" w:sz="4" w:space="0" w:color="000000"/>
+              <w:right w:val="single" w:sz="4" w:space="0" w:color="000000"/>
+            </w:tcBorders>
+            <w:hideMark/>
+          </w:tcPr>
+          <w:p>
+            <w:pPr>
+              <w:rPr>
+                <w:rFonts w:eastAsia="Calibri"/>
+                <w:b/>
+              </w:rPr>
+            </w:pPr>
+            <w:r>
+              <w:rPr>
+                <w:b/>
+              </w:rPr>
+              <w:t>Documents</w:t>
+            </w:r>
+          </w:p>
+          <w:p>
+            <w:pPr>
+              <w:ind w:left="720"/>
+            </w:pPr>
+            <w:r>
+              <w:t>Project plan</w:t>
+            </w:r>
+          </w:p>
+          <w:p>
+            <w:pPr>
+              <w:pStyle w:val="ListParagraph"/>
+              <w:numPr>
+                <w:ilvl w:val="0"/>
+                <w:numId w:val="4"/>
+              </w:numPr>
+            </w:pPr>
+            <w:r>
+              <w:t>Sections: 2, 3, 4.1, 7.4</w:t>
+            </w:r>
+          </w:p>
+          <w:p>
+            <w:pPr>
+              <w:pStyle w:val="ListParagraph"/>
+              <w:numPr>
+                <w:ilvl w:val="0"/>
+                <w:numId w:val="4"/>
+              </w:numPr>
+            </w:pPr>
+            <w:r>
+              <w:t>Page Nos. 1 – 10, 16</w:t>
+            </w:r>
+          </w:p>
+          <w:p>
+            <w:pPr>
+              <w:ind w:left="776"/>
+            </w:pPr>
+            <w:r>
+              <w:t>SRS</w:t>
+            </w:r>
+          </w:p>
+          <w:p>
+            <w:pPr>
+              <w:pStyle w:val="ListParagraph"/>
+              <w:numPr>
+                <w:ilvl w:val="0"/>
+                <w:numId w:val="5"/>
+              </w:numPr>
+            </w:pPr>
+            <w:r>
+              <w:t>Sections: All</w:t>
+            </w:r>
+          </w:p>
+          <w:p>
+            <w:pPr>
+              <w:pStyle w:val="ListParagraph"/>
+              <w:numPr>
+                <w:ilvl w:val="0"/>
+                <w:numId w:val="5"/>
+              </w:numPr>
+            </w:pPr>
+            <w:r>
+              <w:t>Page Nos. All</w:t>
+            </w:r>
+          </w:p>
+          <w:p>
+            <w:pPr>
+              <w:ind w:left="776"/>
+            </w:pPr>
+            <w:r>
+              <w:t>Test plan</w:t>
+            </w:r>
+          </w:p>
+          <w:p>
+            <w:pPr>
+              <w:pStyle w:val="ListParagraph"/>
+              <w:numPr>
+                <w:ilvl w:val="0"/>
+                <w:numId w:val="6"/>
+              </w:numPr>
+            </w:pPr>
+            <w:r>
+              <w:t>Sections: All</w:t>
+            </w:r>
+          </w:p>
+          <w:p>
+            <w:pPr>
+              <w:pStyle w:val="ListParagraph"/>
+              <w:numPr>
+                <w:ilvl w:val="0"/>
+                <w:numId w:val="6"/>
+              </w:numPr>
+            </w:pPr>
+            <w:r>
+              <w:t>Page Nos: All</w:t>
+            </w:r>
+          </w:p>
+          <w:p>
+            <w:pPr>
+              <w:ind w:left="776"/>
+            </w:pPr>
+            <w:r>
+              <w:t>Test report</w:t>
+            </w:r>
+          </w:p>
+          <w:p>
+            <w:pPr>
+              <w:pStyle w:val="ListParagraph"/>
+              <w:numPr>
+                <w:ilvl w:val="0"/>
+                <w:numId w:val="7"/>
+              </w:numPr>
+            </w:pPr>
+            <w:r>
+              <w:t>Sections: All</w:t>
+            </w:r>
+          </w:p>
+          <w:p>
+            <w:pPr>
+              <w:pStyle w:val="ListParagraph"/>
+              <w:numPr>
+                <w:ilvl w:val="0"/>
+                <w:numId w:val="7"/>
+              </w:numPr>
+            </w:pPr>
+            <w:r>
+              <w:t>Page Nos: All</w:t>
+            </w:r>
+          </w:p>
+          <w:p>
+            <w:pPr>
+              <w:ind w:left="776"/>
+            </w:pPr>
+            <w:r>
+              <w:t>Final report</w:t>
+            </w:r>
+          </w:p>
+          <w:p>
+            <w:pPr>
+              <w:pStyle w:val="ListParagraph"/>
+              <w:numPr>
+                <w:ilvl w:val="0"/>
+                <w:numId w:val="8"/>
+              </w:numPr>
+            </w:pPr>
+            <w:r>
+              <w:t>Sections: All</w:t>
+            </w:r>
+          </w:p>
+          <w:p>
+            <w:pPr>
+              <w:pStyle w:val="ListParagraph"/>
+              <w:numPr>
+                <w:ilvl w:val="0"/>
+                <w:numId w:val="8"/>
+              </w:numPr>
+            </w:pPr>
+            <w:r>
+              <w:t>Page Nos: All</w:t>
+            </w:r>
+          </w:p>
+          <w:p>
+            <w:pPr>
+              <w:rPr>
+                <w:b/>
+              </w:rPr>
+            </w:pPr>
+            <w:r>
+              <w:rPr>
+                <w:b/>
+              </w:rPr>
+              <w:t>Software Development</w:t>
+            </w:r>
+          </w:p>
+          <w:p>
+            <w:pPr>
+              <w:ind w:left="776"/>
+            </w:pPr>
+            <w:r>
+              <w:t>N/A</w:t>
+            </w:r>
+          </w:p>
+          <w:p>
+            <w:pPr>
+              <w:rPr>
+                <w:b/>
+              </w:rPr>
+            </w:pPr>
+            <w:r>
+              <w:rPr>
+                <w:b/>
+              </w:rPr>
+              <w:t>Design</w:t>
+            </w:r>
+          </w:p>
+          <w:p>
+            <w:pPr>
+              <w:ind w:left="776"/>
+            </w:pPr>
+            <w:r>
+              <w:t>Submitted design ideas</w:t>
+            </w:r>
+          </w:p>
+          <w:p>
+            <w:pPr>
+              <w:rPr>
+                <w:b/>
+              </w:rPr>
+            </w:pPr>
+            <w:r>
+              <w:rPr>
+                <w:b/>
+              </w:rPr>
+              <w:t>Research</w:t>
+            </w:r>
+          </w:p>
+          <w:p>
+            <w:pPr>
+              <w:ind w:left="720"/>
+            </w:pPr>
+            <w:r>
+              <w:t xml:space="preserve">Research </w:t>
+            </w:r>
+            <w:r>
+              <w:t>tremors</w:t>
+            </w:r>
+          </w:p>
+          <w:p>
+            <w:pPr>
+              <w:ind w:left="720"/>
+            </w:pPr>
+            <w:r>
+              <w:t>Research frequency, acceleration, amplitude and velocity of movements</w:t>
+            </w:r>
+          </w:p>
+          <w:p>
+            <w:pPr>
+              <w:rPr>
+                <w:b/>
+              </w:rPr>
+            </w:pPr>
+            <w:r>
+              <w:rPr>
+                <w:b/>
+              </w:rPr>
+              <w:t>Networks</w:t>
+            </w:r>
+          </w:p>
+          <w:p>
+            <w:pPr>
+              <w:ind w:left="720"/>
+            </w:pPr>
+            <w:r>
+              <w:lastRenderedPageBreak/>
+              <w:t>N/A</w:t>
+            </w:r>
+          </w:p>
+          <w:p>
+            <w:r>
+              <w:rPr>
+                <w:b/>
+              </w:rPr>
+              <w:t>Project</w:t>
+            </w:r>
+            <w:r>
+              <w:t xml:space="preserve"> </w:t>
+            </w:r>
+            <w:r>
+              <w:rPr>
+                <w:b/>
+              </w:rPr>
+              <w:t>Management</w:t>
+            </w:r>
+          </w:p>
+          <w:p>
+            <w:pPr>
+              <w:ind w:left="720"/>
+            </w:pPr>
+            <w:r>
+              <w:t>Worked as team lead with Joshua</w:t>
+            </w:r>
+          </w:p>
+          <w:p>
+            <w:pPr>
+              <w:rPr>
+                <w:b/>
+              </w:rPr>
+            </w:pPr>
+            <w:r>
+              <w:rPr>
+                <w:b/>
+              </w:rPr>
+              <w:t>Meetings</w:t>
+            </w:r>
+          </w:p>
+          <w:p>
+            <w:pPr>
+              <w:ind w:left="720"/>
+            </w:pPr>
+            <w:r>
+              <w:t>Recorded all meeting minutes</w:t>
+            </w:r>
+          </w:p>
+          <w:p>
+            <w:pPr>
+              <w:rPr>
+                <w:b/>
+              </w:rPr>
+            </w:pPr>
+            <w:r>
+              <w:rPr>
+                <w:b/>
+              </w:rPr>
+              <w:t>Testing</w:t>
+            </w:r>
+          </w:p>
+          <w:p>
+            <w:pPr>
+              <w:ind w:left="720"/>
+            </w:pPr>
+            <w:r>
+              <w:t>Conducted testing of the application</w:t>
+            </w:r>
+          </w:p>
+          <w:p>
+            <w:pPr>
+              <w:ind w:left="720"/>
+            </w:pPr>
+            <w:r>
+              <w:t>Created test plan and reports</w:t>
+            </w:r>
+          </w:p>
+          <w:p>
+            <w:pPr>
+              <w:rPr>
+                <w:b/>
+              </w:rPr>
+            </w:pPr>
+            <w:r>
+              <w:rPr>
+                <w:b/>
+              </w:rPr>
+              <w:t>Presentation</w:t>
+            </w:r>
+          </w:p>
+          <w:p>
+            <w:pPr>
+              <w:ind w:left="720"/>
+            </w:pPr>
+            <w:r>
+              <w:t>Presented third progress presentation with Minh</w:t>
+            </w:r>
+          </w:p>
+          <w:p>
+            <w:pPr>
+              <w:rPr>
+                <w:b/>
+              </w:rPr>
+            </w:pPr>
+            <w:r>
+              <w:rPr>
+                <w:b/>
+              </w:rPr>
+              <w:t>Manuals</w:t>
+            </w:r>
+          </w:p>
+          <w:p>
+            <w:pPr>
+              <w:ind w:left="720"/>
+            </w:pPr>
+            <w:r>
+              <w:t>N/A</w:t>
+            </w:r>
+          </w:p>
+          <w:p>
+            <w:pPr>
+              <w:rPr>
+                <w:b/>
+              </w:rPr>
+            </w:pPr>
+            <w:r>
+              <w:rPr>
+                <w:b/>
+              </w:rPr>
+              <w:t>Deployment</w:t>
+            </w:r>
+          </w:p>
+          <w:p>
+            <w:pPr>
+              <w:ind w:left="720"/>
+            </w:pPr>
+            <w:r>
+              <w:t>N/A</w:t>
+            </w:r>
+          </w:p>
+          <w:p>
+            <w:pPr>
+              <w:rPr>
+                <w:b/>
+              </w:rPr>
+            </w:pPr>
+            <w:r>
+              <w:rPr>
+                <w:b/>
+              </w:rPr>
+              <w:t>Other</w:t>
+            </w:r>
+          </w:p>
+          <w:p>
+            <w:pPr>
+              <w:ind w:left="720"/>
+              <w:rPr>
+                <w:b/>
+              </w:rPr>
+            </w:pPr>
+            <w:r>
+              <w:t>N/A</w:t>
+            </w:r>
+          </w:p>
+        </w:tc>
+      </w:tr>
+      <w:tr>
+        <w:tc>
+          <w:tcPr>
+            <w:tcW w:w="2059" w:type="dxa"/>
+            <w:tcBorders>
+              <w:top w:val="single" w:sz="4" w:space="0" w:color="000000"/>
+              <w:left w:val="single" w:sz="4" w:space="0" w:color="000000"/>
+              <w:bottom w:val="single" w:sz="4" w:space="0" w:color="000000"/>
+              <w:right w:val="single" w:sz="4" w:space="0" w:color="000000"/>
+            </w:tcBorders>
+          </w:tcPr>
+          <w:p>
+            <w:pPr>
+              <w:rPr>
+                <w:noProof/>
+                <w:lang w:val="en-US"/>
+              </w:rPr>
+            </w:pPr>
+          </w:p>
+        </w:tc>
+        <w:tc>
+          <w:tcPr>
+            <w:tcW w:w="7183" w:type="dxa"/>
+            <w:tcBorders>
+              <w:top w:val="single" w:sz="4" w:space="0" w:color="000000"/>
+              <w:left w:val="single" w:sz="4" w:space="0" w:color="000000"/>
+              <w:bottom w:val="single" w:sz="4" w:space="0" w:color="000000"/>
+              <w:right w:val="single" w:sz="4" w:space="0" w:color="000000"/>
+            </w:tcBorders>
+          </w:tcPr>
+          <w:p>
+            <w:pPr>
+              <w:rPr>
+                <w:b/>
+              </w:rPr>
+            </w:pPr>
+          </w:p>
+        </w:tc>
+      </w:tr>
+    </w:tbl>
+    <w:p>
+      <w:pPr>
+        <w:rPr>
+          <w:lang w:val="en-US"/>
+        </w:rPr>
+      </w:pPr>
+    </w:p>
+    <w:p>
+      <w:pPr>
+        <w:rPr>
+          <w:lang w:val="en-US"/>
+        </w:rPr>
+      </w:pPr>
+    </w:p>
+    <w:p>
+      <w:pPr>
+        <w:rPr>
+          <w:lang w:val="en-US"/>
+        </w:rPr>
+      </w:pPr>
+    </w:p>
+    <w:p>
+      <w:pPr>
+        <w:rPr>
+          <w:b/>
+          <w:sz w:val="36"/>
+          <w:szCs w:val="36"/>
+          <w:lang w:val="en-US"/>
+        </w:rPr>
+      </w:pPr>
+      <w:r>
+        <w:rPr>
+          <w:b/>
+          <w:sz w:val="36"/>
+          <w:szCs w:val="36"/>
+          <w:lang w:val="en-US"/>
+        </w:rPr>
+        <w:t>Member 3:</w:t>
+      </w:r>
+    </w:p>
+    <w:tbl>
+      <w:tblPr>
+        <w:tblW w:w="0" w:type="auto"/>
+        <w:tblBorders>
+          <w:top w:val="single" w:sz="4" w:space="0" w:color="000000"/>
+          <w:left w:val="single" w:sz="4" w:space="0" w:color="000000"/>
+          <w:bottom w:val="single" w:sz="4" w:space="0" w:color="000000"/>
+          <w:right w:val="single" w:sz="4" w:space="0" w:color="000000"/>
+          <w:insideH w:val="single" w:sz="4" w:space="0" w:color="000000"/>
+          <w:insideV w:val="single" w:sz="4" w:space="0" w:color="000000"/>
+        </w:tblBorders>
+        <w:tblLook w:val="00A0" w:firstRow="1" w:lastRow="0" w:firstColumn="1" w:lastColumn="0" w:noHBand="0" w:noVBand="0"/>
+      </w:tblPr>
+      <w:tblGrid>
+        <w:gridCol w:w="1899"/>
+        <w:gridCol w:w="7343"/>
+      </w:tblGrid>
+      <w:tr>
+        <w:tc>
+          <w:tcPr>
+            <w:tcW w:w="9242" w:type="dxa"/>
+            <w:gridSpan w:val="2"/>
+            <w:tcBorders>
+              <w:top w:val="single" w:sz="4" w:space="0" w:color="000000"/>
+              <w:left w:val="single" w:sz="4" w:space="0" w:color="000000"/>
+              <w:bottom w:val="single" w:sz="4" w:space="0" w:color="000000"/>
+              <w:right w:val="single" w:sz="4" w:space="0" w:color="000000"/>
+            </w:tcBorders>
+            <w:hideMark/>
+          </w:tcPr>
+          <w:p>
+            <w:pPr>
+              <w:spacing w:before="120" w:after="120"/>
+              <w:rPr>
+                <w:rFonts w:eastAsia="Calibri"/>
+              </w:rPr>
+            </w:pPr>
+            <w:r>
+              <w:t>Tremor Detection with Leap Motion</w:t>
+            </w:r>
+          </w:p>
+        </w:tc>
+      </w:tr>
+      <w:tr>
+        <w:tc>
+          <w:tcPr>
+            <w:tcW w:w="2059" w:type="dxa"/>
+            <w:tcBorders>
+              <w:top w:val="single" w:sz="4" w:space="0" w:color="000000"/>
+              <w:left w:val="single" w:sz="4" w:space="0" w:color="000000"/>
+              <w:bottom w:val="single" w:sz="4" w:space="0" w:color="000000"/>
+              <w:right w:val="single" w:sz="4" w:space="0" w:color="000000"/>
+            </w:tcBorders>
+            <w:hideMark/>
+          </w:tcPr>
+          <w:p>
+            <w:pPr>
+              <w:rPr>
+                <w:rFonts w:eastAsia="Calibri"/>
+              </w:rPr>
+            </w:pPr>
+            <w:r>
+              <w:rPr>
+                <w:noProof/>
+                <w:lang w:val="en-US"/>
+              </w:rPr>
+              <w:drawing>
+                <wp:inline distT="0" distB="0" distL="0" distR="0" wp14:anchorId="58BCE94C" wp14:editId="624EE0A6">
+                  <wp:extent cx="1148080" cy="1127125"/>
+                  <wp:effectExtent l="0" t="0" r="0" b="0"/>
+                  <wp:docPr id="3" name="Picture 3"/>
+                  <wp:cNvGraphicFramePr>
+                    <a:graphicFrameLocks xmlns:a="http://schemas.openxmlformats.org/drawingml/2006/main" noChangeAspect="1"/>
+                  </wp:cNvGraphicFramePr>
+                  <a:graphic xmlns:a="http://schemas.openxmlformats.org/drawingml/2006/main">
+                    <a:graphicData uri="http://schemas.openxmlformats.org/drawingml/2006/picture">
+                      <pic:pic xmlns:pic="http://schemas.openxmlformats.org/drawingml/2006/picture">
+                        <pic:nvPicPr>
+                          <pic:cNvPr id="0" name="Picture 1"/>
+                          <pic:cNvPicPr>
+                            <a:picLocks noChangeAspect="1" noChangeArrowheads="1"/>
+                          </pic:cNvPicPr>
+                        </pic:nvPicPr>
+                        <pic:blipFill>
+                          <a:blip r:embed="rId9">
+                            <a:extLst>
+                              <a:ext uri="{28A0092B-C50C-407E-A947-70E740481C1C}">
+                                <a14:useLocalDpi xmlns:a14="http://schemas.microsoft.com/office/drawing/2010/main" val="0"/>
+                              </a:ext>
+                            </a:extLst>
+                          </a:blip>
+                          <a:srcRect/>
+                          <a:stretch>
+                            <a:fillRect/>
+                          </a:stretch>
+                        </pic:blipFill>
+                        <pic:spPr bwMode="auto">
+                          <a:xfrm>
+                            <a:off x="0" y="0"/>
+                            <a:ext cx="1148080" cy="1127125"/>
+                          </a:xfrm>
+                          <a:prstGeom prst="rect">
+                            <a:avLst/>
+                          </a:prstGeom>
+                          <a:noFill/>
+                          <a:ln>
+                            <a:noFill/>
+                          </a:ln>
+                        </pic:spPr>
+                      </pic:pic>
+                    </a:graphicData>
+                  </a:graphic>
+                </wp:inline>
+              </w:drawing>
+            </w:r>
+          </w:p>
+          <w:p>
+            <w:r>
+              <w:t>Team Member 3</w:t>
+            </w:r>
+          </w:p>
+          <w:p>
+            <w:r>
+              <w:t>Photo</w:t>
+            </w:r>
+          </w:p>
+          <w:p>
+            <w:r>
+              <w:t>Minh Duc Nguyen</w:t>
+            </w:r>
+          </w:p>
+          <w:p>
+            <w:pPr>
+              <w:spacing w:before="120" w:after="120"/>
+              <w:rPr>
+                <w:rFonts w:eastAsia="Calibri"/>
+              </w:rPr>
+            </w:pPr>
+            <w:r>
+              <w:t>171001X</w:t>
+            </w:r>
+          </w:p>
+        </w:tc>
+        <w:tc>
+          <w:tcPr>
+            <w:tcW w:w="7183" w:type="dxa"/>
+            <w:tcBorders>
+              <w:top w:val="single" w:sz="4" w:space="0" w:color="000000"/>
+              <w:left w:val="single" w:sz="4" w:space="0" w:color="000000"/>
+              <w:bottom w:val="single" w:sz="4" w:space="0" w:color="000000"/>
+              <w:right w:val="single" w:sz="4" w:space="0" w:color="000000"/>
+            </w:tcBorders>
+            <w:hideMark/>
+          </w:tcPr>
+          <w:p>
+            <w:pPr>
+              <w:rPr>
+                <w:rFonts w:ascii="Arial Narrow" w:eastAsia="Calibri" w:hAnsi="Arial Narrow"/>
+              </w:rPr>
+            </w:pPr>
+            <w:r>
+              <w:rPr>
+                <w:b/>
+              </w:rPr>
+              <w:t>Documents</w:t>
+            </w:r>
+            <w:r>
+              <w:t xml:space="preserve"> – Development Plan</w:t>
+            </w:r>
+          </w:p>
+          <w:p>
+            <w:pPr>
+              <w:ind w:left="720"/>
+            </w:pPr>
+            <w:r>
+              <w:t>Sections 8 - Budgets</w:t>
+            </w:r>
+          </w:p>
+          <w:p>
+            <w:pPr>
+              <w:ind w:left="720"/>
+            </w:pPr>
+            <w:r>
+              <w:t>Page Nos.</w:t>
+            </w:r>
+          </w:p>
+          <w:p>
+            <w:pPr>
+              <w:rPr>
+                <w:rFonts w:ascii="Arial Narrow" w:eastAsia="Calibri" w:hAnsi="Arial Narrow"/>
+              </w:rPr>
+            </w:pPr>
+            <w:r>
+              <w:rPr>
+                <w:b/>
+              </w:rPr>
+              <w:t>Documents</w:t>
+            </w:r>
+            <w:r>
+              <w:t xml:space="preserve"> – Software Requirement Specification</w:t>
+            </w:r>
+          </w:p>
+          <w:p>
+            <w:pPr>
+              <w:ind w:left="720"/>
+            </w:pPr>
+            <w:r>
+              <w:t>Sections 4 – Interface Requirements</w:t>
+            </w:r>
+          </w:p>
+          <w:p>
+            <w:pPr>
+              <w:ind w:left="720"/>
+            </w:pPr>
+            <w:r>
+              <w:t>Page Nos.</w:t>
+            </w:r>
+          </w:p>
+          <w:p>
+            <w:pPr>
+              <w:rPr>
+                <w:rFonts w:ascii="Arial Narrow" w:eastAsia="Calibri" w:hAnsi="Arial Narrow"/>
+              </w:rPr>
+            </w:pPr>
+            <w:r>
+              <w:rPr>
+                <w:b/>
+              </w:rPr>
+              <w:t>Documents</w:t>
+            </w:r>
+            <w:r>
+              <w:t xml:space="preserve"> – Test Plan</w:t>
+            </w:r>
+          </w:p>
+          <w:p>
+            <w:pPr>
+              <w:ind w:left="720"/>
+            </w:pPr>
+            <w:r>
+              <w:t>Sections 1.3/ Measurable</w:t>
             </w:r>
           </w:p>
           <w:p>
             <w:pPr>
               <w:ind w:left="1440"/>
             </w:pPr>
-            <w:proofErr w:type="spellStart"/>
-            <w:r>
-              <w:t>getVelocity</w:t>
-            </w:r>
-            <w:r>
-              <w:t>Average</w:t>
-            </w:r>
-            <w:proofErr w:type="spellEnd"/>
-            <w:r>
-              <w:t xml:space="preserve"> File</w:t>
-            </w:r>
-            <w:r>
-              <w:t xml:space="preserve"> and functions</w:t>
+            <w:r>
+              <w:t>4.2/ Technical Environment</w:t>
             </w:r>
           </w:p>
           <w:p>
@@ -1309,18 +2169,7 @@
               <w:ind w:left="1440"/>
             </w:pPr>
             <w:r>
-              <w:t>base.css</w:t>
-            </w:r>
-          </w:p>
-          <w:p>
-            <w:pPr>
-              <w:ind w:left="720"/>
-            </w:pPr>
-            <w:r>
-              <w:t xml:space="preserve">Developed in tandem </w:t>
-            </w:r>
-            <w:r>
-              <w:t>Ming</w:t>
+              <w:t>5/ Function to be tested (table)</w:t>
             </w:r>
           </w:p>
           <w:p>
@@ -1328,7 +2177,37 @@
               <w:ind w:left="1440"/>
             </w:pPr>
             <w:r>
-              <w:t>Index.html</w:t>
+              <w:t>6/ Deliverables ( 6.1 – functional test result, 6.2 – Usability Questionaires</w:t>
+            </w:r>
+          </w:p>
+          <w:p>
+            <w:pPr>
+              <w:ind w:left="720"/>
+            </w:pPr>
+            <w:r>
+              <w:t>Page Nos.</w:t>
+            </w:r>
+          </w:p>
+          <w:p/>
+          <w:p>
+            <w:pPr>
+              <w:rPr>
+                <w:b/>
+              </w:rPr>
+            </w:pPr>
+            <w:r>
+              <w:rPr>
+                <w:b/>
+              </w:rPr>
+              <w:t>Software Development</w:t>
+            </w:r>
+          </w:p>
+          <w:p>
+            <w:pPr>
+              <w:ind w:left="720"/>
+            </w:pPr>
+            <w:r>
+              <w:t xml:space="preserve">Developed: </w:t>
             </w:r>
           </w:p>
           <w:p>
@@ -1336,31 +2215,358 @@
               <w:ind w:left="1440"/>
             </w:pPr>
             <w:r>
-              <w:t xml:space="preserve">Tremors.js (base </w:t>
-            </w:r>
-            <w:proofErr w:type="spellStart"/>
-            <w:r>
-              <w:t>onload</w:t>
-            </w:r>
-            <w:proofErr w:type="spellEnd"/>
+              <w:t>Option Form Validation</w:t>
+            </w:r>
+          </w:p>
+          <w:p>
+            <w:pPr>
+              <w:ind w:left="1440"/>
+            </w:pPr>
+            <w:r>
+              <w:t xml:space="preserve">Tremor.js ( </w:t>
+            </w:r>
+            <w:r>
+              <w:t>line</w:t>
+            </w:r>
+            <w:r>
+              <w:t>295 to 400)</w:t>
+            </w:r>
+          </w:p>
+          <w:p>
+            <w:pPr>
+              <w:ind w:left="720"/>
+            </w:pPr>
+            <w:r>
+              <w:t>Developed:</w:t>
+            </w:r>
+          </w:p>
+          <w:p>
+            <w:pPr>
+              <w:ind w:left="1440"/>
+            </w:pPr>
+            <w:r>
+              <w:t>WFLC future extension function</w:t>
+            </w:r>
+          </w:p>
+          <w:p>
+            <w:pPr>
+              <w:ind w:left="1440"/>
+            </w:pPr>
+            <w:r>
+              <w:t>“js/LeapMotion/analysisFunctions/_getAmplitudeAverage.js (line 88 to 113)</w:t>
+            </w:r>
+          </w:p>
+          <w:p>
+            <w:pPr>
+              <w:ind w:left="720"/>
+            </w:pPr>
+            <w:r>
+              <w:t>Developed:</w:t>
+            </w:r>
+          </w:p>
+          <w:p>
+            <w:pPr>
+              <w:ind w:left="1440"/>
+            </w:pPr>
+            <w:r>
+              <w:t xml:space="preserve">First prototype display live capturing and present data </w:t>
+            </w:r>
+            <w:r>
+              <w:lastRenderedPageBreak/>
+              <w:t>under graph interface</w:t>
+            </w:r>
+          </w:p>
+          <w:p>
+            <w:pPr>
+              <w:ind w:left="1440"/>
+            </w:pPr>
+            <w:r>
+              <w:t>Note: since the requirements were changed, this prototype is eliminated</w:t>
+            </w:r>
+          </w:p>
+          <w:p>
+            <w:pPr>
+              <w:ind w:left="720"/>
+            </w:pPr>
+            <w:r>
+              <w:t>Developed:</w:t>
+            </w:r>
+          </w:p>
+          <w:p>
+            <w:pPr>
+              <w:ind w:left="1440"/>
+            </w:pPr>
+            <w:r>
+              <w:t>Calculate Euclidean Distance between a set of movement frames and present under graph chart</w:t>
+            </w:r>
+          </w:p>
+          <w:p>
+            <w:pPr>
+              <w:ind w:left="1440"/>
+            </w:pPr>
+            <w:r>
+              <w:t>Note: since the requirements were changed, this prototype is eliminated</w:t>
+            </w:r>
+          </w:p>
+          <w:p>
+            <w:pPr>
+              <w:ind w:left="720"/>
+            </w:pPr>
+            <w:r>
+              <w:t>Developed:</w:t>
+            </w:r>
+          </w:p>
+          <w:p>
+            <w:pPr>
+              <w:ind w:left="1440"/>
+            </w:pPr>
+            <w:r>
+              <w:t>User instruction on how to move the hand to the right position on the above of the device.</w:t>
+            </w:r>
+          </w:p>
+          <w:p>
+            <w:pPr>
+              <w:ind w:left="1440"/>
+            </w:pPr>
+            <w:r>
+              <w:t>Note: since the requirements were changed, this prototype is eliminated</w:t>
+            </w:r>
+          </w:p>
+          <w:p>
+            <w:pPr>
+              <w:rPr>
+                <w:b/>
+              </w:rPr>
+            </w:pPr>
+            <w:r>
+              <w:rPr>
+                <w:b/>
+              </w:rPr>
+              <w:t>Design</w:t>
+            </w:r>
+          </w:p>
+          <w:p>
+            <w:pPr>
+              <w:ind w:left="720"/>
+            </w:pPr>
+            <w:r>
+              <w:t>Design software interface to integrate virtual user hand on the screen during data capturing activity</w:t>
+            </w:r>
+          </w:p>
+          <w:p>
+            <w:pPr>
+              <w:rPr>
+                <w:b/>
+              </w:rPr>
+            </w:pPr>
+            <w:r>
+              <w:rPr>
+                <w:b/>
+              </w:rPr>
+              <w:t>Research</w:t>
+            </w:r>
+          </w:p>
+          <w:p>
+            <w:pPr>
+              <w:ind w:left="720"/>
+            </w:pPr>
+            <w:r>
+              <w:t>Implement Euclidean calculation according to collected data from the device</w:t>
+            </w:r>
+          </w:p>
+          <w:p>
+            <w:pPr>
+              <w:ind w:left="720"/>
+            </w:pPr>
+            <w:hyperlink r:id="rId10" w:history="1">
+              <w:r>
+                <w:rPr>
+                  <w:rStyle w:val="Hyperlink"/>
+                </w:rPr>
+                <w:t>http://quiz.uprm.edu/visual3d/manual/coor_sys/dist_two_points.html</w:t>
+              </w:r>
+            </w:hyperlink>
+          </w:p>
+          <w:p>
+            <w:pPr>
+              <w:ind w:left="720"/>
+            </w:pPr>
+          </w:p>
+          <w:p>
+            <w:pPr>
+              <w:rPr>
+                <w:b/>
+              </w:rPr>
+            </w:pPr>
+            <w:r>
+              <w:rPr>
+                <w:b/>
+              </w:rPr>
+              <w:t>Networks</w:t>
+            </w:r>
+          </w:p>
+          <w:p>
+            <w:pPr>
+              <w:ind w:left="720"/>
+            </w:pPr>
+            <w:r>
+              <w:t>N/A</w:t>
+            </w:r>
+          </w:p>
+          <w:p>
+            <w:r>
+              <w:rPr>
+                <w:b/>
+              </w:rPr>
+              <w:t>Project</w:t>
+            </w:r>
             <w:r>
               <w:t xml:space="preserve"> </w:t>
             </w:r>
-            <w:proofErr w:type="spellStart"/>
-            <w:r>
-              <w:t>Js</w:t>
-            </w:r>
-            <w:proofErr w:type="spellEnd"/>
-            <w:r>
-              <w:t xml:space="preserve"> file)</w:t>
-            </w:r>
-          </w:p>
-          <w:p>
-            <w:pPr>
-              <w:ind w:left="720"/>
-            </w:pPr>
-            <w:r>
-              <w:t>Modified for use</w:t>
+            <w:r>
+              <w:rPr>
+                <w:b/>
+              </w:rPr>
+              <w:t>Management</w:t>
+            </w:r>
+          </w:p>
+          <w:p>
+            <w:pPr>
+              <w:ind w:left="720"/>
+            </w:pPr>
+            <w:r>
+              <w:t xml:space="preserve">Creating Trello website account for entire team member to communicate and allocate tasks </w:t>
+            </w:r>
+            <w:hyperlink r:id="rId11" w:history="1">
+              <w:r>
+                <w:rPr>
+                  <w:rStyle w:val="Hyperlink"/>
+                </w:rPr>
+                <w:t>https://trello.com/b/QCchfKn4/leap-motion-swin</w:t>
+              </w:r>
+            </w:hyperlink>
+          </w:p>
+          <w:p>
+            <w:pPr>
+              <w:ind w:left="720"/>
+            </w:pPr>
+          </w:p>
+          <w:p>
+            <w:pPr>
+              <w:ind w:left="720"/>
+            </w:pPr>
+            <w:r>
+              <w:t>Creating Github group account for project files distribution</w:t>
+            </w:r>
+          </w:p>
+          <w:p>
+            <w:pPr>
+              <w:ind w:left="720"/>
+            </w:pPr>
+            <w:hyperlink r:id="rId12" w:history="1">
+              <w:r>
+                <w:rPr>
+                  <w:rStyle w:val="Hyperlink"/>
+                </w:rPr>
+                <w:t>https://github.com/ngokylan/Leap-Motion.git</w:t>
+              </w:r>
+            </w:hyperlink>
+          </w:p>
+          <w:p>
+            <w:pPr>
+              <w:ind w:left="720"/>
+            </w:pPr>
+          </w:p>
+          <w:p>
+            <w:pPr>
+              <w:rPr>
+                <w:b/>
+              </w:rPr>
+            </w:pPr>
+            <w:r>
+              <w:rPr>
+                <w:b/>
+              </w:rPr>
+              <w:t>Meetings</w:t>
+            </w:r>
+          </w:p>
+          <w:p>
+            <w:pPr>
+              <w:ind w:left="720"/>
+            </w:pPr>
+            <w:r>
+              <w:t>Taking notes of all meetings</w:t>
+            </w:r>
+          </w:p>
+          <w:p>
+            <w:pPr>
+              <w:rPr>
+                <w:b/>
+              </w:rPr>
+            </w:pPr>
+            <w:r>
+              <w:rPr>
+                <w:b/>
+              </w:rPr>
+              <w:t>Testing</w:t>
+            </w:r>
+          </w:p>
+          <w:p>
+            <w:pPr>
+              <w:ind w:left="720"/>
+            </w:pPr>
+            <w:r>
+              <w:t>N/A</w:t>
+            </w:r>
+          </w:p>
+          <w:p>
+            <w:pPr>
+              <w:rPr>
+                <w:b/>
+              </w:rPr>
+            </w:pPr>
+            <w:r>
+              <w:rPr>
+                <w:b/>
+              </w:rPr>
+              <w:t>Presentation</w:t>
+            </w:r>
+          </w:p>
+          <w:p>
+            <w:pPr>
+              <w:ind w:left="720"/>
+            </w:pPr>
+            <w:r>
+              <w:t>Prepare presentation slides and do presentation on Week 11</w:t>
+            </w:r>
+            <w:r>
+              <w:t xml:space="preserve"> with Daniel</w:t>
+            </w:r>
+            <w:bookmarkStart w:id="0" w:name="_GoBack"/>
+            <w:bookmarkEnd w:id="0"/>
+          </w:p>
+          <w:p>
+            <w:pPr>
+              <w:rPr>
+                <w:b/>
+              </w:rPr>
+            </w:pPr>
+            <w:r>
+              <w:rPr>
+                <w:b/>
+              </w:rPr>
+              <w:t>Manuals</w:t>
+            </w:r>
+          </w:p>
+          <w:p>
+            <w:pPr>
+              <w:ind w:left="720"/>
+              <w:rPr>
+                <w:rFonts w:ascii="Arial Narrow" w:eastAsia="Calibri" w:hAnsi="Arial Narrow"/>
+              </w:rPr>
+            </w:pPr>
+            <w:r>
+              <w:t>User Manual</w:t>
             </w:r>
           </w:p>
           <w:p>
@@ -1368,13 +2574,18 @@
               <w:ind w:left="1440"/>
             </w:pPr>
             <w:r>
-              <w:t>handDisplay</w:t>
-            </w:r>
-            <w:r>
-              <w:t>.css</w:t>
-            </w:r>
-            <w:r>
-              <w:t xml:space="preserve"> file</w:t>
+              <w:t>Sections Entire Document</w:t>
+            </w:r>
+          </w:p>
+          <w:p>
+            <w:pPr>
+              <w:ind w:left="720"/>
+              <w:rPr>
+                <w:rFonts w:ascii="Arial Narrow" w:eastAsia="Calibri" w:hAnsi="Arial Narrow"/>
+              </w:rPr>
+            </w:pPr>
+            <w:r>
+              <w:t>Technical Manual</w:t>
             </w:r>
           </w:p>
           <w:p>
@@ -1382,13 +2593,372 @@
               <w:ind w:left="1440"/>
             </w:pPr>
             <w:r>
-              <w:t>visualiser.css</w:t>
-            </w:r>
-          </w:p>
-          <w:p>
-            <w:pPr>
-              <w:ind w:left="720"/>
-            </w:pPr>
+              <w:t>Sections Entire Document</w:t>
+            </w:r>
+          </w:p>
+          <w:p>
+            <w:pPr>
+              <w:rPr>
+                <w:b/>
+              </w:rPr>
+            </w:pPr>
+            <w:r>
+              <w:rPr>
+                <w:b/>
+              </w:rPr>
+              <w:t>Deployment</w:t>
+            </w:r>
+          </w:p>
+          <w:p>
+            <w:pPr>
+              <w:ind w:left="720"/>
+            </w:pPr>
+            <w:r>
+              <w:t xml:space="preserve">Download required device driver and compile software package to deliver to user. The delivered package will be usable by clicking </w:t>
+            </w:r>
+            <w:r>
+              <w:lastRenderedPageBreak/>
+              <w:t>on the “index.html” file after installing the device driver</w:t>
+            </w:r>
+          </w:p>
+          <w:p>
+            <w:pPr>
+              <w:rPr>
+                <w:b/>
+              </w:rPr>
+            </w:pPr>
+            <w:r>
+              <w:rPr>
+                <w:b/>
+              </w:rPr>
+              <w:t>Other</w:t>
+            </w:r>
+          </w:p>
+          <w:p>
+            <w:pPr>
+              <w:ind w:left="720"/>
+              <w:rPr>
+                <w:b/>
+              </w:rPr>
+            </w:pPr>
+            <w:r>
+              <w:t>N/A</w:t>
+            </w:r>
+          </w:p>
+        </w:tc>
+      </w:tr>
+      <w:tr>
+        <w:tc>
+          <w:tcPr>
+            <w:tcW w:w="2059" w:type="dxa"/>
+            <w:tcBorders>
+              <w:top w:val="single" w:sz="4" w:space="0" w:color="000000"/>
+              <w:left w:val="single" w:sz="4" w:space="0" w:color="000000"/>
+              <w:bottom w:val="single" w:sz="4" w:space="0" w:color="000000"/>
+              <w:right w:val="single" w:sz="4" w:space="0" w:color="000000"/>
+            </w:tcBorders>
+          </w:tcPr>
+          <w:p>
+            <w:pPr>
+              <w:rPr>
+                <w:noProof/>
+                <w:lang w:val="en-US"/>
+              </w:rPr>
+            </w:pPr>
+          </w:p>
+        </w:tc>
+        <w:tc>
+          <w:tcPr>
+            <w:tcW w:w="7183" w:type="dxa"/>
+            <w:tcBorders>
+              <w:top w:val="single" w:sz="4" w:space="0" w:color="000000"/>
+              <w:left w:val="single" w:sz="4" w:space="0" w:color="000000"/>
+              <w:bottom w:val="single" w:sz="4" w:space="0" w:color="000000"/>
+              <w:right w:val="single" w:sz="4" w:space="0" w:color="000000"/>
+            </w:tcBorders>
+          </w:tcPr>
+          <w:p>
+            <w:pPr>
+              <w:rPr>
+                <w:b/>
+              </w:rPr>
+            </w:pPr>
+          </w:p>
+        </w:tc>
+      </w:tr>
+    </w:tbl>
+    <w:p>
+      <w:pPr>
+        <w:rPr>
+          <w:lang w:val="en-US"/>
+        </w:rPr>
+      </w:pPr>
+    </w:p>
+    <w:p>
+      <w:pPr>
+        <w:rPr>
+          <w:lang w:val="en-US"/>
+        </w:rPr>
+      </w:pPr>
+    </w:p>
+    <w:p>
+      <w:pPr>
+        <w:rPr>
+          <w:lang w:val="en-US"/>
+        </w:rPr>
+      </w:pPr>
+    </w:p>
+    <w:p>
+      <w:pPr>
+        <w:rPr>
+          <w:b/>
+          <w:sz w:val="36"/>
+          <w:szCs w:val="36"/>
+          <w:lang w:val="en-US"/>
+        </w:rPr>
+      </w:pPr>
+      <w:r>
+        <w:rPr>
+          <w:b/>
+          <w:sz w:val="36"/>
+          <w:szCs w:val="36"/>
+          <w:lang w:val="en-US"/>
+        </w:rPr>
+        <w:t>Member 4:</w:t>
+      </w:r>
+    </w:p>
+    <w:tbl>
+      <w:tblPr>
+        <w:tblW w:w="0" w:type="auto"/>
+        <w:tblBorders>
+          <w:top w:val="single" w:sz="4" w:space="0" w:color="000000"/>
+          <w:left w:val="single" w:sz="4" w:space="0" w:color="000000"/>
+          <w:bottom w:val="single" w:sz="4" w:space="0" w:color="000000"/>
+          <w:right w:val="single" w:sz="4" w:space="0" w:color="000000"/>
+          <w:insideH w:val="single" w:sz="4" w:space="0" w:color="000000"/>
+          <w:insideV w:val="single" w:sz="4" w:space="0" w:color="000000"/>
+        </w:tblBorders>
+        <w:tblLook w:val="00A0" w:firstRow="1" w:lastRow="0" w:firstColumn="1" w:lastColumn="0" w:noHBand="0" w:noVBand="0"/>
+      </w:tblPr>
+      <w:tblGrid>
+        <w:gridCol w:w="2059"/>
+        <w:gridCol w:w="7183"/>
+      </w:tblGrid>
+      <w:tr>
+        <w:tc>
+          <w:tcPr>
+            <w:tcW w:w="9242" w:type="dxa"/>
+            <w:gridSpan w:val="2"/>
+            <w:tcBorders>
+              <w:top w:val="single" w:sz="4" w:space="0" w:color="000000"/>
+              <w:left w:val="single" w:sz="4" w:space="0" w:color="000000"/>
+              <w:bottom w:val="single" w:sz="4" w:space="0" w:color="000000"/>
+              <w:right w:val="single" w:sz="4" w:space="0" w:color="000000"/>
+            </w:tcBorders>
+            <w:hideMark/>
+          </w:tcPr>
+          <w:p>
+            <w:pPr>
+              <w:spacing w:before="120" w:after="120"/>
+              <w:rPr>
+                <w:rFonts w:eastAsia="Calibri"/>
+              </w:rPr>
+            </w:pPr>
+            <w:r>
+              <w:t>Tremor Detection with Leap Motion</w:t>
+            </w:r>
+          </w:p>
+        </w:tc>
+      </w:tr>
+      <w:tr>
+        <w:tc>
+          <w:tcPr>
+            <w:tcW w:w="2059" w:type="dxa"/>
+            <w:tcBorders>
+              <w:top w:val="single" w:sz="4" w:space="0" w:color="000000"/>
+              <w:left w:val="single" w:sz="4" w:space="0" w:color="000000"/>
+              <w:bottom w:val="single" w:sz="4" w:space="0" w:color="000000"/>
+              <w:right w:val="single" w:sz="4" w:space="0" w:color="000000"/>
+            </w:tcBorders>
+            <w:hideMark/>
+          </w:tcPr>
+          <w:p>
+            <w:pPr>
+              <w:rPr>
+                <w:rFonts w:eastAsia="Calibri"/>
+              </w:rPr>
+            </w:pPr>
+            <w:r>
+              <w:rPr>
+                <w:noProof/>
+                <w:lang w:val="en-US"/>
+              </w:rPr>
+              <w:drawing>
+                <wp:inline distT="0" distB="0" distL="0" distR="0" wp14:anchorId="57B22E64" wp14:editId="69AA92AF">
+                  <wp:extent cx="1148080" cy="1127125"/>
+                  <wp:effectExtent l="0" t="0" r="0" b="0"/>
+                  <wp:docPr id="1" name="Picture 1"/>
+                  <wp:cNvGraphicFramePr>
+                    <a:graphicFrameLocks xmlns:a="http://schemas.openxmlformats.org/drawingml/2006/main" noChangeAspect="1"/>
+                  </wp:cNvGraphicFramePr>
+                  <a:graphic xmlns:a="http://schemas.openxmlformats.org/drawingml/2006/main">
+                    <a:graphicData uri="http://schemas.openxmlformats.org/drawingml/2006/picture">
+                      <pic:pic xmlns:pic="http://schemas.openxmlformats.org/drawingml/2006/picture">
+                        <pic:nvPicPr>
+                          <pic:cNvPr id="0" name="Picture 1"/>
+                          <pic:cNvPicPr>
+                            <a:picLocks noChangeAspect="1" noChangeArrowheads="1"/>
+                          </pic:cNvPicPr>
+                        </pic:nvPicPr>
+                        <pic:blipFill>
+                          <a:blip r:embed="rId9">
+                            <a:extLst>
+                              <a:ext uri="{28A0092B-C50C-407E-A947-70E740481C1C}">
+                                <a14:useLocalDpi xmlns:a14="http://schemas.microsoft.com/office/drawing/2010/main" val="0"/>
+                              </a:ext>
+                            </a:extLst>
+                          </a:blip>
+                          <a:srcRect/>
+                          <a:stretch>
+                            <a:fillRect/>
+                          </a:stretch>
+                        </pic:blipFill>
+                        <pic:spPr bwMode="auto">
+                          <a:xfrm>
+                            <a:off x="0" y="0"/>
+                            <a:ext cx="1148080" cy="1127125"/>
+                          </a:xfrm>
+                          <a:prstGeom prst="rect">
+                            <a:avLst/>
+                          </a:prstGeom>
+                          <a:noFill/>
+                          <a:ln>
+                            <a:noFill/>
+                          </a:ln>
+                        </pic:spPr>
+                      </pic:pic>
+                    </a:graphicData>
+                  </a:graphic>
+                </wp:inline>
+              </w:drawing>
+            </w:r>
+          </w:p>
+          <w:p>
+            <w:r>
+              <w:t>Team Member 4 Photo</w:t>
+            </w:r>
+          </w:p>
+          <w:p>
+            <w:r>
+              <w:t>Tran Xuong Tran</w:t>
+            </w:r>
+          </w:p>
+          <w:p>
+            <w:pPr>
+              <w:spacing w:before="120" w:after="120"/>
+              <w:rPr>
+                <w:rFonts w:eastAsia="Calibri"/>
+              </w:rPr>
+            </w:pPr>
+            <w:r>
+              <w:t>6700691</w:t>
+            </w:r>
+          </w:p>
+        </w:tc>
+        <w:tc>
+          <w:tcPr>
+            <w:tcW w:w="7183" w:type="dxa"/>
+            <w:tcBorders>
+              <w:top w:val="single" w:sz="4" w:space="0" w:color="000000"/>
+              <w:left w:val="single" w:sz="4" w:space="0" w:color="000000"/>
+              <w:bottom w:val="single" w:sz="4" w:space="0" w:color="000000"/>
+              <w:right w:val="single" w:sz="4" w:space="0" w:color="000000"/>
+            </w:tcBorders>
+            <w:hideMark/>
+          </w:tcPr>
+          <w:p>
+            <w:pPr>
+              <w:rPr>
+                <w:rFonts w:eastAsia="Calibri"/>
+                <w:b/>
+              </w:rPr>
+            </w:pPr>
+            <w:r>
+              <w:rPr>
+                <w:b/>
+              </w:rPr>
+              <w:t>Documents</w:t>
+            </w:r>
+          </w:p>
+          <w:p>
+            <w:pPr>
+              <w:ind w:left="720"/>
+            </w:pPr>
+            <w:r>
+              <w:t xml:space="preserve">SRS – </w:t>
+            </w:r>
+            <w:r>
+              <w:t>Sections</w:t>
+            </w:r>
+            <w:r>
+              <w:t xml:space="preserve"> 2, 3</w:t>
+            </w:r>
+          </w:p>
+          <w:p>
+            <w:pPr>
+              <w:ind w:left="720"/>
+            </w:pPr>
+            <w:r>
+              <w:t>Page Nos.</w:t>
+            </w:r>
+            <w:r>
+              <w:t xml:space="preserve"> 4 – 6</w:t>
+            </w:r>
+          </w:p>
+          <w:p>
+            <w:pPr>
+              <w:ind w:left="720"/>
+            </w:pPr>
+            <w:r>
+              <w:t>Development Plan – Sections 6, 7</w:t>
+            </w:r>
+          </w:p>
+          <w:p>
+            <w:pPr>
+              <w:ind w:left="720"/>
+            </w:pPr>
+            <w:r>
+              <w:t>Page Nos. 11 – 13</w:t>
+            </w:r>
+          </w:p>
+          <w:p>
+            <w:pPr>
+              <w:ind w:left="720"/>
+            </w:pPr>
+            <w:r>
+              <w:t>Update some section based on feedback</w:t>
+            </w:r>
+          </w:p>
+          <w:p>
+            <w:pPr>
+              <w:rPr>
+                <w:b/>
+              </w:rPr>
+            </w:pPr>
+            <w:r>
+              <w:rPr>
+                <w:b/>
+              </w:rPr>
+              <w:t>Software Development</w:t>
+            </w:r>
+          </w:p>
+          <w:p>
+            <w:pPr>
+              <w:ind w:left="776"/>
+            </w:pPr>
+            <w:r>
+              <w:t>N/A</w:t>
+            </w:r>
           </w:p>
           <w:p>
             <w:pPr>
@@ -1405,45 +2975,12 @@
           </w:p>
           <w:p>
             <w:pPr>
-              <w:ind w:left="720"/>
-            </w:pPr>
-            <w:r>
-              <w:t>Designed Solely</w:t>
-            </w:r>
-          </w:p>
-          <w:p>
-            <w:pPr>
-              <w:ind w:left="1440"/>
-            </w:pPr>
-            <w:r>
-              <w:t>Amplitude Flowchart</w:t>
-            </w:r>
-          </w:p>
-          <w:p>
-            <w:pPr>
-              <w:ind w:left="1440"/>
-            </w:pPr>
-            <w:r>
-              <w:t>Frequency Flowchart</w:t>
-            </w:r>
-          </w:p>
-          <w:p>
-            <w:pPr>
-              <w:ind w:left="720"/>
-            </w:pPr>
-            <w:r>
-              <w:t>Developed in tandem with Ming</w:t>
-            </w:r>
-          </w:p>
-          <w:p>
-            <w:pPr>
-              <w:ind w:left="1440"/>
-            </w:pPr>
-            <w:r>
-              <w:t>Main interface</w:t>
-            </w:r>
-          </w:p>
-          <w:p/>
+              <w:ind w:left="776"/>
+            </w:pPr>
+            <w:r>
+              <w:t>Submitted designed idea</w:t>
+            </w:r>
+          </w:p>
           <w:p>
             <w:pPr>
               <w:rPr>
@@ -1462,55 +2999,76 @@
               <w:ind w:left="720"/>
             </w:pPr>
             <w:r>
-              <w:t>Research in to use of Leap motion device</w:t>
-            </w:r>
-          </w:p>
-          <w:p>
-            <w:pPr>
-              <w:ind w:left="720"/>
-            </w:pPr>
-            <w:r>
-              <w:t>Research into formulas for calculating</w:t>
-            </w:r>
-          </w:p>
-          <w:p>
-            <w:pPr>
-              <w:ind w:left="1440"/>
-            </w:pPr>
-            <w:r>
-              <w:t>Frequency</w:t>
-            </w:r>
-          </w:p>
-          <w:p>
-            <w:pPr>
-              <w:ind w:left="1440"/>
-            </w:pPr>
-            <w:r>
-              <w:t>Amplitude</w:t>
-            </w:r>
-          </w:p>
-          <w:p>
-            <w:pPr>
-              <w:ind w:left="1440"/>
-            </w:pPr>
-            <w:r>
-              <w:t>Velocity</w:t>
-            </w:r>
-          </w:p>
-          <w:p>
-            <w:pPr>
-              <w:ind w:left="1440"/>
-            </w:pPr>
-            <w:r>
-              <w:t>Acceleration</w:t>
-            </w:r>
-          </w:p>
-          <w:p>
-            <w:pPr>
-              <w:ind w:left="720"/>
-            </w:pPr>
-            <w:r>
-              <w:t>Research in to Weighted Fourier Linear Combiner</w:t>
+              <w:t xml:space="preserve">Research </w:t>
+            </w:r>
+            <w:r>
+              <w:t xml:space="preserve">some information </w:t>
+            </w:r>
+            <w:r>
+              <w:t xml:space="preserve">how to use of </w:t>
+            </w:r>
+            <w:r>
+              <w:t>Leap motion device</w:t>
+            </w:r>
+          </w:p>
+          <w:p>
+            <w:pPr>
+              <w:ind w:left="720"/>
+            </w:pPr>
+            <w:r>
+              <w:t xml:space="preserve">Research in how to work with </w:t>
+            </w:r>
+            <w:r>
+              <w:t>JavaScript</w:t>
+            </w:r>
+          </w:p>
+          <w:p>
+            <w:pPr>
+              <w:ind w:left="720"/>
+            </w:pPr>
+            <w:r>
+              <w:t xml:space="preserve">Research </w:t>
+            </w:r>
+            <w:r>
+              <w:t xml:space="preserve">about 4 </w:t>
+            </w:r>
+            <w:r>
+              <w:t>formulas f</w:t>
+            </w:r>
+            <w:r>
+              <w:t>requency</w:t>
+            </w:r>
+            <w:r>
+              <w:t>, a</w:t>
+            </w:r>
+            <w:r>
+              <w:t>mplitude</w:t>
+            </w:r>
+            <w:r>
+              <w:t>, v</w:t>
+            </w:r>
+            <w:r>
+              <w:t>elocity</w:t>
+            </w:r>
+            <w:r>
+              <w:t>, a</w:t>
+            </w:r>
+            <w:r>
+              <w:t>cceleration</w:t>
+            </w:r>
+          </w:p>
+          <w:p>
+            <w:pPr>
+              <w:ind w:left="776"/>
+            </w:pPr>
+            <w:r>
+              <w:t xml:space="preserve">Research </w:t>
+            </w:r>
+            <w:r>
+              <w:t xml:space="preserve">some </w:t>
+            </w:r>
+            <w:r>
+              <w:t>documents</w:t>
             </w:r>
           </w:p>
           <w:p>
@@ -1531,7 +3089,7 @@
               <w:ind w:left="720"/>
             </w:pPr>
             <w:r>
-              <w:t>Details</w:t>
+              <w:t>N/A</w:t>
             </w:r>
           </w:p>
           <w:p>
@@ -1556,18 +3114,7 @@
               <w:ind w:left="720"/>
             </w:pPr>
             <w:r>
-              <w:t>Acted as client contact</w:t>
-            </w:r>
-            <w:r>
-              <w:t xml:space="preserve"> with Philip Michael</w:t>
-            </w:r>
-          </w:p>
-          <w:p>
-            <w:pPr>
-              <w:ind w:left="720"/>
-            </w:pPr>
-            <w:r>
-              <w:t>Acted team leader in conjunction with Daniel</w:t>
+              <w:t>N/A</w:t>
             </w:r>
           </w:p>
           <w:p>
@@ -1588,22 +3135,24 @@
               <w:ind w:left="720"/>
             </w:pPr>
             <w:r>
-              <w:t>Acted as client contact with Philip Michael throughout project</w:t>
-            </w:r>
-          </w:p>
-          <w:p>
-            <w:pPr>
-              <w:ind w:left="720"/>
-            </w:pPr>
-            <w:r>
-              <w:lastRenderedPageBreak/>
-              <w:t>Acted meeting leader in conjunction with Daniel</w:t>
-            </w:r>
-          </w:p>
-          <w:p>
-            <w:pPr>
-              <w:ind w:left="720"/>
-            </w:pPr>
+              <w:t>Team meeting every weeks with schedule</w:t>
+            </w:r>
+          </w:p>
+          <w:p>
+            <w:pPr>
+              <w:ind w:left="720"/>
+            </w:pPr>
+            <w:r>
+              <w:t>Supervisor meeting every weeks with schedule</w:t>
+            </w:r>
+          </w:p>
+          <w:p>
+            <w:pPr>
+              <w:ind w:left="720"/>
+            </w:pPr>
+            <w:r>
+              <w:t>Client meeting with schedule</w:t>
+            </w:r>
           </w:p>
           <w:p>
             <w:pPr>
@@ -1622,6 +3171,9 @@
             <w:pPr>
               <w:ind w:left="720"/>
             </w:pPr>
+            <w:r>
+              <w:t>N/A</w:t>
+            </w:r>
           </w:p>
           <w:p>
             <w:pPr>
@@ -1641,35 +3193,7 @@
               <w:ind w:left="720"/>
             </w:pPr>
             <w:r>
-              <w:t xml:space="preserve">Developed Slides for the first </w:t>
-            </w:r>
-            <w:r>
-              <w:t>and second progress presentation</w:t>
-            </w:r>
-          </w:p>
-          <w:p>
-            <w:pPr>
-              <w:ind w:left="720"/>
-            </w:pPr>
-            <w:r>
-              <w:t>Present</w:t>
-            </w:r>
-            <w:r>
-              <w:t xml:space="preserve"> first and second</w:t>
-            </w:r>
-            <w:r>
-              <w:t xml:space="preserve"> progress</w:t>
-            </w:r>
-            <w:r>
-              <w:t xml:space="preserve"> presentation in lecture</w:t>
-            </w:r>
-          </w:p>
-          <w:p>
-            <w:pPr>
-              <w:ind w:left="720"/>
-            </w:pPr>
-            <w:r>
-              <w:t>Developed Slides for final product presentation</w:t>
+              <w:t>N/A</w:t>
             </w:r>
           </w:p>
           <w:p>
@@ -1690,7 +3214,7 @@
               <w:ind w:left="720"/>
             </w:pPr>
             <w:r>
-              <w:t>Details</w:t>
+              <w:t>N/A</w:t>
             </w:r>
           </w:p>
           <w:p>
@@ -1711,7 +3235,7 @@
               <w:ind w:left="720"/>
             </w:pPr>
             <w:r>
-              <w:t>Details</w:t>
+              <w:t>N/A</w:t>
             </w:r>
           </w:p>
           <w:p>
@@ -1730,12 +3254,20 @@
           <w:p>
             <w:pPr>
               <w:ind w:left="720"/>
-              <w:rPr>
-                <w:b/>
-              </w:rPr>
-            </w:pPr>
-            <w:r>
-              <w:t>Developed poster for final project presentation</w:t>
+            </w:pPr>
+            <w:r>
+              <w:t>Developed a Gantt Chart at section 7 in Development Plan</w:t>
+            </w:r>
+          </w:p>
+          <w:p>
+            <w:pPr>
+              <w:ind w:left="720"/>
+              <w:rPr>
+                <w:b/>
+              </w:rPr>
+            </w:pPr>
+            <w:r>
+              <w:t>Developed a poster draft</w:t>
             </w:r>
           </w:p>
         </w:tc>
@@ -2016,16 +3548,8 @@
               <w:rPr>
                 <w:rFonts w:eastAsia="Calibri"/>
               </w:rPr>
-              <w:t xml:space="preserve">Daniel </w:t>
-            </w:r>
-            <w:proofErr w:type="spellStart"/>
-            <w:r>
-              <w:rPr>
-                <w:rFonts w:eastAsia="Calibri"/>
-              </w:rPr>
-              <w:t>Corsaletti</w:t>
-            </w:r>
-            <w:proofErr w:type="spellEnd"/>
+              <w:t>Daniel Corsaletti</w:t>
+            </w:r>
           </w:p>
         </w:tc>
         <w:tc>
@@ -2070,8 +3594,6 @@
               </w:rPr>
               <w:t>05/11/13</w:t>
             </w:r>
-            <w:bookmarkStart w:id="0" w:name="_GoBack"/>
-            <w:bookmarkEnd w:id="0"/>
           </w:p>
         </w:tc>
       </w:tr>
@@ -2093,6 +3615,12 @@
                 <w:rFonts w:eastAsia="Calibri"/>
               </w:rPr>
             </w:pPr>
+            <w:r>
+              <w:rPr>
+                <w:rFonts w:eastAsia="Calibri"/>
+              </w:rPr>
+              <w:t>Minh Duc Nguyen</w:t>
+            </w:r>
           </w:p>
         </w:tc>
         <w:tc>
@@ -2131,6 +3659,12 @@
                 <w:rFonts w:eastAsia="Calibri"/>
               </w:rPr>
             </w:pPr>
+            <w:r>
+              <w:rPr>
+                <w:rFonts w:eastAsia="Calibri"/>
+              </w:rPr>
+              <w:t>06/11/13</w:t>
+            </w:r>
           </w:p>
         </w:tc>
       </w:tr>
@@ -2152,6 +3686,12 @@
                 <w:rFonts w:eastAsia="Calibri"/>
               </w:rPr>
             </w:pPr>
+            <w:r>
+              <w:rPr>
+                <w:rFonts w:eastAsia="Calibri"/>
+              </w:rPr>
+              <w:t>Tran Xuong Tran</w:t>
+            </w:r>
           </w:p>
         </w:tc>
         <w:tc>
@@ -2190,6 +3730,12 @@
                 <w:rFonts w:eastAsia="Calibri"/>
               </w:rPr>
             </w:pPr>
+            <w:r>
+              <w:rPr>
+                <w:rFonts w:eastAsia="Calibri"/>
+              </w:rPr>
+              <w:t>06/11/13</w:t>
+            </w:r>
           </w:p>
         </w:tc>
       </w:tr>
@@ -2270,12 +3816,7 @@
       </w:pPr>
     </w:p>
     <w:sectPr>
-      <w:headerReference w:type="even" r:id="rId10"/>
-      <w:headerReference w:type="default" r:id="rId11"/>
-      <w:footerReference w:type="even" r:id="rId12"/>
-      <w:footerReference w:type="default" r:id="rId13"/>
-      <w:headerReference w:type="first" r:id="rId14"/>
-      <w:footerReference w:type="first" r:id="rId15"/>
+      <w:headerReference w:type="default" r:id="rId13"/>
       <w:pgSz w:w="11906" w:h="16838"/>
       <w:pgMar w:top="1440" w:right="1440" w:bottom="1440" w:left="1440" w:header="708" w:footer="708" w:gutter="0"/>
       <w:cols w:space="708"/>
@@ -2286,7 +3827,7 @@
 </file>
 
 <file path=word/endnotes.xml><?xml version="1.0" encoding="utf-8"?>
-<w:endnotes xmlns:wpc="http://schemas.microsoft.com/office/word/2010/wordprocessingCanvas" xmlns:mc="http://schemas.openxmlformats.org/markup-compatibility/2006" xmlns:o="urn:schemas-microsoft-com:office:office" xmlns:r="http://schemas.openxmlformats.org/officeDocument/2006/relationships" xmlns:m="http://schemas.openxmlformats.org/officeDocument/2006/math" xmlns:v="urn:schemas-microsoft-com:vml" xmlns:wp14="http://schemas.microsoft.com/office/word/2010/wordprocessingDrawing" xmlns:wp="http://schemas.openxmlformats.org/drawingml/2006/wordprocessingDrawing" xmlns:w10="urn:schemas-microsoft-com:office:word" xmlns:w="http://schemas.openxmlformats.org/wordprocessingml/2006/main" xmlns:w14="http://schemas.microsoft.com/office/word/2010/wordml" xmlns:wpg="http://schemas.microsoft.com/office/word/2010/wordprocessingGroup" xmlns:wpi="http://schemas.microsoft.com/office/word/2010/wordprocessingInk" xmlns:wne="http://schemas.microsoft.com/office/word/2006/wordml" xmlns:wps="http://schemas.microsoft.com/office/word/2010/wordprocessingShape" mc:Ignorable="w14 wp14">
+<w:endnotes xmlns:wpc="http://schemas.microsoft.com/office/word/2010/wordprocessingCanvas" xmlns:mo="http://schemas.microsoft.com/office/mac/office/2008/main" xmlns:mc="http://schemas.openxmlformats.org/markup-compatibility/2006" xmlns:mv="urn:schemas-microsoft-com:mac:vml" xmlns:o="urn:schemas-microsoft-com:office:office" xmlns:r="http://schemas.openxmlformats.org/officeDocument/2006/relationships" xmlns:m="http://schemas.openxmlformats.org/officeDocument/2006/math" xmlns:v="urn:schemas-microsoft-com:vml" xmlns:wp14="http://schemas.microsoft.com/office/word/2010/wordprocessingDrawing" xmlns:wp="http://schemas.openxmlformats.org/drawingml/2006/wordprocessingDrawing" xmlns:w10="urn:schemas-microsoft-com:office:word" xmlns:w="http://schemas.openxmlformats.org/wordprocessingml/2006/main" xmlns:w14="http://schemas.microsoft.com/office/word/2010/wordml" xmlns:wpg="http://schemas.microsoft.com/office/word/2010/wordprocessingGroup" xmlns:wpi="http://schemas.microsoft.com/office/word/2010/wordprocessingInk" xmlns:wne="http://schemas.microsoft.com/office/word/2006/wordml" xmlns:wps="http://schemas.microsoft.com/office/word/2010/wordprocessingShape" mc:Ignorable="w14 wp14">
   <w:endnote w:type="separator" w:id="-1">
     <w:p>
       <w:r>
@@ -2304,38 +3845,8 @@
 </w:endnotes>
 </file>
 
-<file path=word/footer1.xml><?xml version="1.0" encoding="utf-8"?>
-<w:ftr xmlns:wpc="http://schemas.microsoft.com/office/word/2010/wordprocessingCanvas" xmlns:mc="http://schemas.openxmlformats.org/markup-compatibility/2006" xmlns:o="urn:schemas-microsoft-com:office:office" xmlns:r="http://schemas.openxmlformats.org/officeDocument/2006/relationships" xmlns:m="http://schemas.openxmlformats.org/officeDocument/2006/math" xmlns:v="urn:schemas-microsoft-com:vml" xmlns:wp14="http://schemas.microsoft.com/office/word/2010/wordprocessingDrawing" xmlns:wp="http://schemas.openxmlformats.org/drawingml/2006/wordprocessingDrawing" xmlns:w10="urn:schemas-microsoft-com:office:word" xmlns:w="http://schemas.openxmlformats.org/wordprocessingml/2006/main" xmlns:w14="http://schemas.microsoft.com/office/word/2010/wordml" xmlns:wpg="http://schemas.microsoft.com/office/word/2010/wordprocessingGroup" xmlns:wpi="http://schemas.microsoft.com/office/word/2010/wordprocessingInk" xmlns:wne="http://schemas.microsoft.com/office/word/2006/wordml" xmlns:wps="http://schemas.microsoft.com/office/word/2010/wordprocessingShape" mc:Ignorable="w14 wp14">
-  <w:p>
-    <w:pPr>
-      <w:pStyle w:val="Footer"/>
-    </w:pPr>
-  </w:p>
-</w:ftr>
-</file>
-
-<file path=word/footer2.xml><?xml version="1.0" encoding="utf-8"?>
-<w:ftr xmlns:wpc="http://schemas.microsoft.com/office/word/2010/wordprocessingCanvas" xmlns:mc="http://schemas.openxmlformats.org/markup-compatibility/2006" xmlns:o="urn:schemas-microsoft-com:office:office" xmlns:r="http://schemas.openxmlformats.org/officeDocument/2006/relationships" xmlns:m="http://schemas.openxmlformats.org/officeDocument/2006/math" xmlns:v="urn:schemas-microsoft-com:vml" xmlns:wp14="http://schemas.microsoft.com/office/word/2010/wordprocessingDrawing" xmlns:wp="http://schemas.openxmlformats.org/drawingml/2006/wordprocessingDrawing" xmlns:w10="urn:schemas-microsoft-com:office:word" xmlns:w="http://schemas.openxmlformats.org/wordprocessingml/2006/main" xmlns:w14="http://schemas.microsoft.com/office/word/2010/wordml" xmlns:wpg="http://schemas.microsoft.com/office/word/2010/wordprocessingGroup" xmlns:wpi="http://schemas.microsoft.com/office/word/2010/wordprocessingInk" xmlns:wne="http://schemas.microsoft.com/office/word/2006/wordml" xmlns:wps="http://schemas.microsoft.com/office/word/2010/wordprocessingShape" mc:Ignorable="w14 wp14">
-  <w:p>
-    <w:pPr>
-      <w:pStyle w:val="Footer"/>
-    </w:pPr>
-  </w:p>
-</w:ftr>
-</file>
-
-<file path=word/footer3.xml><?xml version="1.0" encoding="utf-8"?>
-<w:ftr xmlns:wpc="http://schemas.microsoft.com/office/word/2010/wordprocessingCanvas" xmlns:mc="http://schemas.openxmlformats.org/markup-compatibility/2006" xmlns:o="urn:schemas-microsoft-com:office:office" xmlns:r="http://schemas.openxmlformats.org/officeDocument/2006/relationships" xmlns:m="http://schemas.openxmlformats.org/officeDocument/2006/math" xmlns:v="urn:schemas-microsoft-com:vml" xmlns:wp14="http://schemas.microsoft.com/office/word/2010/wordprocessingDrawing" xmlns:wp="http://schemas.openxmlformats.org/drawingml/2006/wordprocessingDrawing" xmlns:w10="urn:schemas-microsoft-com:office:word" xmlns:w="http://schemas.openxmlformats.org/wordprocessingml/2006/main" xmlns:w14="http://schemas.microsoft.com/office/word/2010/wordml" xmlns:wpg="http://schemas.microsoft.com/office/word/2010/wordprocessingGroup" xmlns:wpi="http://schemas.microsoft.com/office/word/2010/wordprocessingInk" xmlns:wne="http://schemas.microsoft.com/office/word/2006/wordml" xmlns:wps="http://schemas.microsoft.com/office/word/2010/wordprocessingShape" mc:Ignorable="w14 wp14">
-  <w:p>
-    <w:pPr>
-      <w:pStyle w:val="Footer"/>
-    </w:pPr>
-  </w:p>
-</w:ftr>
-</file>
-
 <file path=word/footnotes.xml><?xml version="1.0" encoding="utf-8"?>
-<w:footnotes xmlns:wpc="http://schemas.microsoft.com/office/word/2010/wordprocessingCanvas" xmlns:mc="http://schemas.openxmlformats.org/markup-compatibility/2006" xmlns:o="urn:schemas-microsoft-com:office:office" xmlns:r="http://schemas.openxmlformats.org/officeDocument/2006/relationships" xmlns:m="http://schemas.openxmlformats.org/officeDocument/2006/math" xmlns:v="urn:schemas-microsoft-com:vml" xmlns:wp14="http://schemas.microsoft.com/office/word/2010/wordprocessingDrawing" xmlns:wp="http://schemas.openxmlformats.org/drawingml/2006/wordprocessingDrawing" xmlns:w10="urn:schemas-microsoft-com:office:word" xmlns:w="http://schemas.openxmlformats.org/wordprocessingml/2006/main" xmlns:w14="http://schemas.microsoft.com/office/word/2010/wordml" xmlns:wpg="http://schemas.microsoft.com/office/word/2010/wordprocessingGroup" xmlns:wpi="http://schemas.microsoft.com/office/word/2010/wordprocessingInk" xmlns:wne="http://schemas.microsoft.com/office/word/2006/wordml" xmlns:wps="http://schemas.microsoft.com/office/word/2010/wordprocessingShape" mc:Ignorable="w14 wp14">
+<w:footnotes xmlns:wpc="http://schemas.microsoft.com/office/word/2010/wordprocessingCanvas" xmlns:mo="http://schemas.microsoft.com/office/mac/office/2008/main" xmlns:mc="http://schemas.openxmlformats.org/markup-compatibility/2006" xmlns:mv="urn:schemas-microsoft-com:mac:vml" xmlns:o="urn:schemas-microsoft-com:office:office" xmlns:r="http://schemas.openxmlformats.org/officeDocument/2006/relationships" xmlns:m="http://schemas.openxmlformats.org/officeDocument/2006/math" xmlns:v="urn:schemas-microsoft-com:vml" xmlns:wp14="http://schemas.microsoft.com/office/word/2010/wordprocessingDrawing" xmlns:wp="http://schemas.openxmlformats.org/drawingml/2006/wordprocessingDrawing" xmlns:w10="urn:schemas-microsoft-com:office:word" xmlns:w="http://schemas.openxmlformats.org/wordprocessingml/2006/main" xmlns:w14="http://schemas.microsoft.com/office/word/2010/wordml" xmlns:wpg="http://schemas.microsoft.com/office/word/2010/wordprocessingGroup" xmlns:wpi="http://schemas.microsoft.com/office/word/2010/wordprocessingInk" xmlns:wne="http://schemas.microsoft.com/office/word/2006/wordml" xmlns:wps="http://schemas.microsoft.com/office/word/2010/wordprocessingShape" mc:Ignorable="w14 wp14">
   <w:footnote w:type="separator" w:id="-1">
     <w:p>
       <w:r>
@@ -2354,17 +3865,7 @@
 </file>
 
 <file path=word/header1.xml><?xml version="1.0" encoding="utf-8"?>
-<w:hdr xmlns:wpc="http://schemas.microsoft.com/office/word/2010/wordprocessingCanvas" xmlns:mc="http://schemas.openxmlformats.org/markup-compatibility/2006" xmlns:o="urn:schemas-microsoft-com:office:office" xmlns:r="http://schemas.openxmlformats.org/officeDocument/2006/relationships" xmlns:m="http://schemas.openxmlformats.org/officeDocument/2006/math" xmlns:v="urn:schemas-microsoft-com:vml" xmlns:wp14="http://schemas.microsoft.com/office/word/2010/wordprocessingDrawing" xmlns:wp="http://schemas.openxmlformats.org/drawingml/2006/wordprocessingDrawing" xmlns:w10="urn:schemas-microsoft-com:office:word" xmlns:w="http://schemas.openxmlformats.org/wordprocessingml/2006/main" xmlns:w14="http://schemas.microsoft.com/office/word/2010/wordml" xmlns:wpg="http://schemas.microsoft.com/office/word/2010/wordprocessingGroup" xmlns:wpi="http://schemas.microsoft.com/office/word/2010/wordprocessingInk" xmlns:wne="http://schemas.microsoft.com/office/word/2006/wordml" xmlns:wps="http://schemas.microsoft.com/office/word/2010/wordprocessingShape" mc:Ignorable="w14 wp14">
-  <w:p>
-    <w:pPr>
-      <w:pStyle w:val="Header"/>
-    </w:pPr>
-  </w:p>
-</w:hdr>
-</file>
-
-<file path=word/header2.xml><?xml version="1.0" encoding="utf-8"?>
-<w:hdr xmlns:wpc="http://schemas.microsoft.com/office/word/2010/wordprocessingCanvas" xmlns:mc="http://schemas.openxmlformats.org/markup-compatibility/2006" xmlns:o="urn:schemas-microsoft-com:office:office" xmlns:r="http://schemas.openxmlformats.org/officeDocument/2006/relationships" xmlns:m="http://schemas.openxmlformats.org/officeDocument/2006/math" xmlns:v="urn:schemas-microsoft-com:vml" xmlns:wp14="http://schemas.microsoft.com/office/word/2010/wordprocessingDrawing" xmlns:wp="http://schemas.openxmlformats.org/drawingml/2006/wordprocessingDrawing" xmlns:w10="urn:schemas-microsoft-com:office:word" xmlns:w="http://schemas.openxmlformats.org/wordprocessingml/2006/main" xmlns:w14="http://schemas.microsoft.com/office/word/2010/wordml" xmlns:wpg="http://schemas.microsoft.com/office/word/2010/wordprocessingGroup" xmlns:wpi="http://schemas.microsoft.com/office/word/2010/wordprocessingInk" xmlns:wne="http://schemas.microsoft.com/office/word/2006/wordml" xmlns:wps="http://schemas.microsoft.com/office/word/2010/wordprocessingShape" mc:Ignorable="w14 wp14">
+<w:hdr xmlns:wpc="http://schemas.microsoft.com/office/word/2010/wordprocessingCanvas" xmlns:mo="http://schemas.microsoft.com/office/mac/office/2008/main" xmlns:mc="http://schemas.openxmlformats.org/markup-compatibility/2006" xmlns:mv="urn:schemas-microsoft-com:mac:vml" xmlns:o="urn:schemas-microsoft-com:office:office" xmlns:r="http://schemas.openxmlformats.org/officeDocument/2006/relationships" xmlns:m="http://schemas.openxmlformats.org/officeDocument/2006/math" xmlns:v="urn:schemas-microsoft-com:vml" xmlns:wp14="http://schemas.microsoft.com/office/word/2010/wordprocessingDrawing" xmlns:wp="http://schemas.openxmlformats.org/drawingml/2006/wordprocessingDrawing" xmlns:w10="urn:schemas-microsoft-com:office:word" xmlns:w="http://schemas.openxmlformats.org/wordprocessingml/2006/main" xmlns:w14="http://schemas.microsoft.com/office/word/2010/wordml" xmlns:wpg="http://schemas.microsoft.com/office/word/2010/wordprocessingGroup" xmlns:wpi="http://schemas.microsoft.com/office/word/2010/wordprocessingInk" xmlns:wne="http://schemas.microsoft.com/office/word/2006/wordml" xmlns:wps="http://schemas.microsoft.com/office/word/2010/wordprocessingShape" mc:Ignorable="w14 wp14">
   <w:p>
     <w:pPr>
       <w:pStyle w:val="Header"/>
@@ -2384,19 +3885,235 @@
 </w:hdr>
 </file>
 
-<file path=word/header3.xml><?xml version="1.0" encoding="utf-8"?>
-<w:hdr xmlns:wpc="http://schemas.microsoft.com/office/word/2010/wordprocessingCanvas" xmlns:mc="http://schemas.openxmlformats.org/markup-compatibility/2006" xmlns:o="urn:schemas-microsoft-com:office:office" xmlns:r="http://schemas.openxmlformats.org/officeDocument/2006/relationships" xmlns:m="http://schemas.openxmlformats.org/officeDocument/2006/math" xmlns:v="urn:schemas-microsoft-com:vml" xmlns:wp14="http://schemas.microsoft.com/office/word/2010/wordprocessingDrawing" xmlns:wp="http://schemas.openxmlformats.org/drawingml/2006/wordprocessingDrawing" xmlns:w10="urn:schemas-microsoft-com:office:word" xmlns:w="http://schemas.openxmlformats.org/wordprocessingml/2006/main" xmlns:w14="http://schemas.microsoft.com/office/word/2010/wordml" xmlns:wpg="http://schemas.microsoft.com/office/word/2010/wordprocessingGroup" xmlns:wpi="http://schemas.microsoft.com/office/word/2010/wordprocessingInk" xmlns:wne="http://schemas.microsoft.com/office/word/2006/wordml" xmlns:wps="http://schemas.microsoft.com/office/word/2010/wordprocessingShape" mc:Ignorable="w14 wp14">
-  <w:p>
-    <w:pPr>
-      <w:pStyle w:val="Header"/>
-    </w:pPr>
-  </w:p>
-</w:hdr>
-</file>
-
 <file path=word/numbering.xml><?xml version="1.0" encoding="utf-8"?>
-<w:numbering xmlns:wpc="http://schemas.microsoft.com/office/word/2010/wordprocessingCanvas" xmlns:mc="http://schemas.openxmlformats.org/markup-compatibility/2006" xmlns:o="urn:schemas-microsoft-com:office:office" xmlns:r="http://schemas.openxmlformats.org/officeDocument/2006/relationships" xmlns:m="http://schemas.openxmlformats.org/officeDocument/2006/math" xmlns:v="urn:schemas-microsoft-com:vml" xmlns:wp14="http://schemas.microsoft.com/office/word/2010/wordprocessingDrawing" xmlns:wp="http://schemas.openxmlformats.org/drawingml/2006/wordprocessingDrawing" xmlns:w10="urn:schemas-microsoft-com:office:word" xmlns:w="http://schemas.openxmlformats.org/wordprocessingml/2006/main" xmlns:w14="http://schemas.microsoft.com/office/word/2010/wordml" xmlns:wpg="http://schemas.microsoft.com/office/word/2010/wordprocessingGroup" xmlns:wpi="http://schemas.microsoft.com/office/word/2010/wordprocessingInk" xmlns:wne="http://schemas.microsoft.com/office/word/2006/wordml" xmlns:wps="http://schemas.microsoft.com/office/word/2010/wordprocessingShape" mc:Ignorable="w14 wp14">
+<w:numbering xmlns:wpc="http://schemas.microsoft.com/office/word/2010/wordprocessingCanvas" xmlns:mo="http://schemas.microsoft.com/office/mac/office/2008/main" xmlns:mc="http://schemas.openxmlformats.org/markup-compatibility/2006" xmlns:mv="urn:schemas-microsoft-com:mac:vml" xmlns:o="urn:schemas-microsoft-com:office:office" xmlns:r="http://schemas.openxmlformats.org/officeDocument/2006/relationships" xmlns:m="http://schemas.openxmlformats.org/officeDocument/2006/math" xmlns:v="urn:schemas-microsoft-com:vml" xmlns:wp14="http://schemas.microsoft.com/office/word/2010/wordprocessingDrawing" xmlns:wp="http://schemas.openxmlformats.org/drawingml/2006/wordprocessingDrawing" xmlns:w10="urn:schemas-microsoft-com:office:word" xmlns:w="http://schemas.openxmlformats.org/wordprocessingml/2006/main" xmlns:w14="http://schemas.microsoft.com/office/word/2010/wordml" xmlns:wpg="http://schemas.microsoft.com/office/word/2010/wordprocessingGroup" xmlns:wpi="http://schemas.microsoft.com/office/word/2010/wordprocessingInk" xmlns:wne="http://schemas.microsoft.com/office/word/2006/wordml" xmlns:wps="http://schemas.microsoft.com/office/word/2010/wordprocessingShape" mc:Ignorable="w14 wp14">
   <w:abstractNum w:abstractNumId="0">
+    <w:nsid w:val="0B9178BC"/>
+    <w:multiLevelType w:val="hybridMultilevel"/>
+    <w:tmpl w:val="1A10276E"/>
+    <w:lvl w:ilvl="0" w:tplc="0C090001">
+      <w:start w:val="1"/>
+      <w:numFmt w:val="bullet"/>
+      <w:lvlText w:val=""/>
+      <w:lvlJc w:val="left"/>
+      <w:pPr>
+        <w:ind w:left="1496" w:hanging="360"/>
+      </w:pPr>
+      <w:rPr>
+        <w:rFonts w:ascii="Symbol" w:hAnsi="Symbol" w:hint="default"/>
+      </w:rPr>
+    </w:lvl>
+    <w:lvl w:ilvl="1" w:tplc="0C090003" w:tentative="1">
+      <w:start w:val="1"/>
+      <w:numFmt w:val="bullet"/>
+      <w:lvlText w:val="o"/>
+      <w:lvlJc w:val="left"/>
+      <w:pPr>
+        <w:ind w:left="2216" w:hanging="360"/>
+      </w:pPr>
+      <w:rPr>
+        <w:rFonts w:ascii="Courier New" w:hAnsi="Courier New" w:cs="Courier New" w:hint="default"/>
+      </w:rPr>
+    </w:lvl>
+    <w:lvl w:ilvl="2" w:tplc="0C090005" w:tentative="1">
+      <w:start w:val="1"/>
+      <w:numFmt w:val="bullet"/>
+      <w:lvlText w:val=""/>
+      <w:lvlJc w:val="left"/>
+      <w:pPr>
+        <w:ind w:left="2936" w:hanging="360"/>
+      </w:pPr>
+      <w:rPr>
+        <w:rFonts w:ascii="Wingdings" w:hAnsi="Wingdings" w:hint="default"/>
+      </w:rPr>
+    </w:lvl>
+    <w:lvl w:ilvl="3" w:tplc="0C090001" w:tentative="1">
+      <w:start w:val="1"/>
+      <w:numFmt w:val="bullet"/>
+      <w:lvlText w:val=""/>
+      <w:lvlJc w:val="left"/>
+      <w:pPr>
+        <w:ind w:left="3656" w:hanging="360"/>
+      </w:pPr>
+      <w:rPr>
+        <w:rFonts w:ascii="Symbol" w:hAnsi="Symbol" w:hint="default"/>
+      </w:rPr>
+    </w:lvl>
+    <w:lvl w:ilvl="4" w:tplc="0C090003" w:tentative="1">
+      <w:start w:val="1"/>
+      <w:numFmt w:val="bullet"/>
+      <w:lvlText w:val="o"/>
+      <w:lvlJc w:val="left"/>
+      <w:pPr>
+        <w:ind w:left="4376" w:hanging="360"/>
+      </w:pPr>
+      <w:rPr>
+        <w:rFonts w:ascii="Courier New" w:hAnsi="Courier New" w:cs="Courier New" w:hint="default"/>
+      </w:rPr>
+    </w:lvl>
+    <w:lvl w:ilvl="5" w:tplc="0C090005" w:tentative="1">
+      <w:start w:val="1"/>
+      <w:numFmt w:val="bullet"/>
+      <w:lvlText w:val=""/>
+      <w:lvlJc w:val="left"/>
+      <w:pPr>
+        <w:ind w:left="5096" w:hanging="360"/>
+      </w:pPr>
+      <w:rPr>
+        <w:rFonts w:ascii="Wingdings" w:hAnsi="Wingdings" w:hint="default"/>
+      </w:rPr>
+    </w:lvl>
+    <w:lvl w:ilvl="6" w:tplc="0C090001" w:tentative="1">
+      <w:start w:val="1"/>
+      <w:numFmt w:val="bullet"/>
+      <w:lvlText w:val=""/>
+      <w:lvlJc w:val="left"/>
+      <w:pPr>
+        <w:ind w:left="5816" w:hanging="360"/>
+      </w:pPr>
+      <w:rPr>
+        <w:rFonts w:ascii="Symbol" w:hAnsi="Symbol" w:hint="default"/>
+      </w:rPr>
+    </w:lvl>
+    <w:lvl w:ilvl="7" w:tplc="0C090003" w:tentative="1">
+      <w:start w:val="1"/>
+      <w:numFmt w:val="bullet"/>
+      <w:lvlText w:val="o"/>
+      <w:lvlJc w:val="left"/>
+      <w:pPr>
+        <w:ind w:left="6536" w:hanging="360"/>
+      </w:pPr>
+      <w:rPr>
+        <w:rFonts w:ascii="Courier New" w:hAnsi="Courier New" w:cs="Courier New" w:hint="default"/>
+      </w:rPr>
+    </w:lvl>
+    <w:lvl w:ilvl="8" w:tplc="0C090005" w:tentative="1">
+      <w:start w:val="1"/>
+      <w:numFmt w:val="bullet"/>
+      <w:lvlText w:val=""/>
+      <w:lvlJc w:val="left"/>
+      <w:pPr>
+        <w:ind w:left="7256" w:hanging="360"/>
+      </w:pPr>
+      <w:rPr>
+        <w:rFonts w:ascii="Wingdings" w:hAnsi="Wingdings" w:hint="default"/>
+      </w:rPr>
+    </w:lvl>
+  </w:abstractNum>
+  <w:abstractNum w:abstractNumId="1">
+    <w:nsid w:val="17D90722"/>
+    <w:multiLevelType w:val="hybridMultilevel"/>
+    <w:tmpl w:val="C20E0926"/>
+    <w:lvl w:ilvl="0" w:tplc="0C090001">
+      <w:start w:val="1"/>
+      <w:numFmt w:val="bullet"/>
+      <w:lvlText w:val=""/>
+      <w:lvlJc w:val="left"/>
+      <w:pPr>
+        <w:ind w:left="1440" w:hanging="360"/>
+      </w:pPr>
+      <w:rPr>
+        <w:rFonts w:ascii="Symbol" w:hAnsi="Symbol" w:hint="default"/>
+      </w:rPr>
+    </w:lvl>
+    <w:lvl w:ilvl="1" w:tplc="0C090003" w:tentative="1">
+      <w:start w:val="1"/>
+      <w:numFmt w:val="bullet"/>
+      <w:lvlText w:val="o"/>
+      <w:lvlJc w:val="left"/>
+      <w:pPr>
+        <w:ind w:left="2160" w:hanging="360"/>
+      </w:pPr>
+      <w:rPr>
+        <w:rFonts w:ascii="Courier New" w:hAnsi="Courier New" w:cs="Courier New" w:hint="default"/>
+      </w:rPr>
+    </w:lvl>
+    <w:lvl w:ilvl="2" w:tplc="0C090005" w:tentative="1">
+      <w:start w:val="1"/>
+      <w:numFmt w:val="bullet"/>
+      <w:lvlText w:val=""/>
+      <w:lvlJc w:val="left"/>
+      <w:pPr>
+        <w:ind w:left="2880" w:hanging="360"/>
+      </w:pPr>
+      <w:rPr>
+        <w:rFonts w:ascii="Wingdings" w:hAnsi="Wingdings" w:hint="default"/>
+      </w:rPr>
+    </w:lvl>
+    <w:lvl w:ilvl="3" w:tplc="0C090001" w:tentative="1">
+      <w:start w:val="1"/>
+      <w:numFmt w:val="bullet"/>
+      <w:lvlText w:val=""/>
+      <w:lvlJc w:val="left"/>
+      <w:pPr>
+        <w:ind w:left="3600" w:hanging="360"/>
+      </w:pPr>
+      <w:rPr>
+        <w:rFonts w:ascii="Symbol" w:hAnsi="Symbol" w:hint="default"/>
+      </w:rPr>
+    </w:lvl>
+    <w:lvl w:ilvl="4" w:tplc="0C090003" w:tentative="1">
+      <w:start w:val="1"/>
+      <w:numFmt w:val="bullet"/>
+      <w:lvlText w:val="o"/>
+      <w:lvlJc w:val="left"/>
+      <w:pPr>
+        <w:ind w:left="4320" w:hanging="360"/>
+      </w:pPr>
+      <w:rPr>
+        <w:rFonts w:ascii="Courier New" w:hAnsi="Courier New" w:cs="Courier New" w:hint="default"/>
+      </w:rPr>
+    </w:lvl>
+    <w:lvl w:ilvl="5" w:tplc="0C090005" w:tentative="1">
+      <w:start w:val="1"/>
+      <w:numFmt w:val="bullet"/>
+      <w:lvlText w:val=""/>
+      <w:lvlJc w:val="left"/>
+      <w:pPr>
+        <w:ind w:left="5040" w:hanging="360"/>
+      </w:pPr>
+      <w:rPr>
+        <w:rFonts w:ascii="Wingdings" w:hAnsi="Wingdings" w:hint="default"/>
+      </w:rPr>
+    </w:lvl>
+    <w:lvl w:ilvl="6" w:tplc="0C090001" w:tentative="1">
+      <w:start w:val="1"/>
+      <w:numFmt w:val="bullet"/>
+      <w:lvlText w:val=""/>
+      <w:lvlJc w:val="left"/>
+      <w:pPr>
+        <w:ind w:left="5760" w:hanging="360"/>
+      </w:pPr>
+      <w:rPr>
+        <w:rFonts w:ascii="Symbol" w:hAnsi="Symbol" w:hint="default"/>
+      </w:rPr>
+    </w:lvl>
+    <w:lvl w:ilvl="7" w:tplc="0C090003" w:tentative="1">
+      <w:start w:val="1"/>
+      <w:numFmt w:val="bullet"/>
+      <w:lvlText w:val="o"/>
+      <w:lvlJc w:val="left"/>
+      <w:pPr>
+        <w:ind w:left="6480" w:hanging="360"/>
+      </w:pPr>
+      <w:rPr>
+        <w:rFonts w:ascii="Courier New" w:hAnsi="Courier New" w:cs="Courier New" w:hint="default"/>
+      </w:rPr>
+    </w:lvl>
+    <w:lvl w:ilvl="8" w:tplc="0C090005" w:tentative="1">
+      <w:start w:val="1"/>
+      <w:numFmt w:val="bullet"/>
+      <w:lvlText w:val=""/>
+      <w:lvlJc w:val="left"/>
+      <w:pPr>
+        <w:ind w:left="7200" w:hanging="360"/>
+      </w:pPr>
+      <w:rPr>
+        <w:rFonts w:ascii="Wingdings" w:hAnsi="Wingdings" w:hint="default"/>
+      </w:rPr>
+    </w:lvl>
+  </w:abstractNum>
+  <w:abstractNum w:abstractNumId="2">
     <w:nsid w:val="197544CB"/>
     <w:multiLevelType w:val="hybridMultilevel"/>
     <w:tmpl w:val="CE1A6AA2"/>
@@ -2509,7 +4226,346 @@
       </w:rPr>
     </w:lvl>
   </w:abstractNum>
-  <w:abstractNum w:abstractNumId="1">
+  <w:abstractNum w:abstractNumId="3">
+    <w:nsid w:val="383B7CDC"/>
+    <w:multiLevelType w:val="hybridMultilevel"/>
+    <w:tmpl w:val="D4A2F6E4"/>
+    <w:lvl w:ilvl="0" w:tplc="0C090001">
+      <w:start w:val="1"/>
+      <w:numFmt w:val="bullet"/>
+      <w:lvlText w:val=""/>
+      <w:lvlJc w:val="left"/>
+      <w:pPr>
+        <w:ind w:left="1496" w:hanging="360"/>
+      </w:pPr>
+      <w:rPr>
+        <w:rFonts w:ascii="Symbol" w:hAnsi="Symbol" w:hint="default"/>
+      </w:rPr>
+    </w:lvl>
+    <w:lvl w:ilvl="1" w:tplc="0C090003" w:tentative="1">
+      <w:start w:val="1"/>
+      <w:numFmt w:val="bullet"/>
+      <w:lvlText w:val="o"/>
+      <w:lvlJc w:val="left"/>
+      <w:pPr>
+        <w:ind w:left="2216" w:hanging="360"/>
+      </w:pPr>
+      <w:rPr>
+        <w:rFonts w:ascii="Courier New" w:hAnsi="Courier New" w:cs="Courier New" w:hint="default"/>
+      </w:rPr>
+    </w:lvl>
+    <w:lvl w:ilvl="2" w:tplc="0C090005" w:tentative="1">
+      <w:start w:val="1"/>
+      <w:numFmt w:val="bullet"/>
+      <w:lvlText w:val=""/>
+      <w:lvlJc w:val="left"/>
+      <w:pPr>
+        <w:ind w:left="2936" w:hanging="360"/>
+      </w:pPr>
+      <w:rPr>
+        <w:rFonts w:ascii="Wingdings" w:hAnsi="Wingdings" w:hint="default"/>
+      </w:rPr>
+    </w:lvl>
+    <w:lvl w:ilvl="3" w:tplc="0C090001" w:tentative="1">
+      <w:start w:val="1"/>
+      <w:numFmt w:val="bullet"/>
+      <w:lvlText w:val=""/>
+      <w:lvlJc w:val="left"/>
+      <w:pPr>
+        <w:ind w:left="3656" w:hanging="360"/>
+      </w:pPr>
+      <w:rPr>
+        <w:rFonts w:ascii="Symbol" w:hAnsi="Symbol" w:hint="default"/>
+      </w:rPr>
+    </w:lvl>
+    <w:lvl w:ilvl="4" w:tplc="0C090003" w:tentative="1">
+      <w:start w:val="1"/>
+      <w:numFmt w:val="bullet"/>
+      <w:lvlText w:val="o"/>
+      <w:lvlJc w:val="left"/>
+      <w:pPr>
+        <w:ind w:left="4376" w:hanging="360"/>
+      </w:pPr>
+      <w:rPr>
+        <w:rFonts w:ascii="Courier New" w:hAnsi="Courier New" w:cs="Courier New" w:hint="default"/>
+      </w:rPr>
+    </w:lvl>
+    <w:lvl w:ilvl="5" w:tplc="0C090005" w:tentative="1">
+      <w:start w:val="1"/>
+      <w:numFmt w:val="bullet"/>
+      <w:lvlText w:val=""/>
+      <w:lvlJc w:val="left"/>
+      <w:pPr>
+        <w:ind w:left="5096" w:hanging="360"/>
+      </w:pPr>
+      <w:rPr>
+        <w:rFonts w:ascii="Wingdings" w:hAnsi="Wingdings" w:hint="default"/>
+      </w:rPr>
+    </w:lvl>
+    <w:lvl w:ilvl="6" w:tplc="0C090001" w:tentative="1">
+      <w:start w:val="1"/>
+      <w:numFmt w:val="bullet"/>
+      <w:lvlText w:val=""/>
+      <w:lvlJc w:val="left"/>
+      <w:pPr>
+        <w:ind w:left="5816" w:hanging="360"/>
+      </w:pPr>
+      <w:rPr>
+        <w:rFonts w:ascii="Symbol" w:hAnsi="Symbol" w:hint="default"/>
+      </w:rPr>
+    </w:lvl>
+    <w:lvl w:ilvl="7" w:tplc="0C090003" w:tentative="1">
+      <w:start w:val="1"/>
+      <w:numFmt w:val="bullet"/>
+      <w:lvlText w:val="o"/>
+      <w:lvlJc w:val="left"/>
+      <w:pPr>
+        <w:ind w:left="6536" w:hanging="360"/>
+      </w:pPr>
+      <w:rPr>
+        <w:rFonts w:ascii="Courier New" w:hAnsi="Courier New" w:cs="Courier New" w:hint="default"/>
+      </w:rPr>
+    </w:lvl>
+    <w:lvl w:ilvl="8" w:tplc="0C090005" w:tentative="1">
+      <w:start w:val="1"/>
+      <w:numFmt w:val="bullet"/>
+      <w:lvlText w:val=""/>
+      <w:lvlJc w:val="left"/>
+      <w:pPr>
+        <w:ind w:left="7256" w:hanging="360"/>
+      </w:pPr>
+      <w:rPr>
+        <w:rFonts w:ascii="Wingdings" w:hAnsi="Wingdings" w:hint="default"/>
+      </w:rPr>
+    </w:lvl>
+  </w:abstractNum>
+  <w:abstractNum w:abstractNumId="4">
+    <w:nsid w:val="38554DDA"/>
+    <w:multiLevelType w:val="hybridMultilevel"/>
+    <w:tmpl w:val="C5BC7A7E"/>
+    <w:lvl w:ilvl="0" w:tplc="0C090001">
+      <w:start w:val="1"/>
+      <w:numFmt w:val="bullet"/>
+      <w:lvlText w:val=""/>
+      <w:lvlJc w:val="left"/>
+      <w:pPr>
+        <w:ind w:left="1496" w:hanging="360"/>
+      </w:pPr>
+      <w:rPr>
+        <w:rFonts w:ascii="Symbol" w:hAnsi="Symbol" w:hint="default"/>
+      </w:rPr>
+    </w:lvl>
+    <w:lvl w:ilvl="1" w:tplc="0C090003" w:tentative="1">
+      <w:start w:val="1"/>
+      <w:numFmt w:val="bullet"/>
+      <w:lvlText w:val="o"/>
+      <w:lvlJc w:val="left"/>
+      <w:pPr>
+        <w:ind w:left="2216" w:hanging="360"/>
+      </w:pPr>
+      <w:rPr>
+        <w:rFonts w:ascii="Courier New" w:hAnsi="Courier New" w:cs="Courier New" w:hint="default"/>
+      </w:rPr>
+    </w:lvl>
+    <w:lvl w:ilvl="2" w:tplc="0C090005" w:tentative="1">
+      <w:start w:val="1"/>
+      <w:numFmt w:val="bullet"/>
+      <w:lvlText w:val=""/>
+      <w:lvlJc w:val="left"/>
+      <w:pPr>
+        <w:ind w:left="2936" w:hanging="360"/>
+      </w:pPr>
+      <w:rPr>
+        <w:rFonts w:ascii="Wingdings" w:hAnsi="Wingdings" w:hint="default"/>
+      </w:rPr>
+    </w:lvl>
+    <w:lvl w:ilvl="3" w:tplc="0C090001" w:tentative="1">
+      <w:start w:val="1"/>
+      <w:numFmt w:val="bullet"/>
+      <w:lvlText w:val=""/>
+      <w:lvlJc w:val="left"/>
+      <w:pPr>
+        <w:ind w:left="3656" w:hanging="360"/>
+      </w:pPr>
+      <w:rPr>
+        <w:rFonts w:ascii="Symbol" w:hAnsi="Symbol" w:hint="default"/>
+      </w:rPr>
+    </w:lvl>
+    <w:lvl w:ilvl="4" w:tplc="0C090003" w:tentative="1">
+      <w:start w:val="1"/>
+      <w:numFmt w:val="bullet"/>
+      <w:lvlText w:val="o"/>
+      <w:lvlJc w:val="left"/>
+      <w:pPr>
+        <w:ind w:left="4376" w:hanging="360"/>
+      </w:pPr>
+      <w:rPr>
+        <w:rFonts w:ascii="Courier New" w:hAnsi="Courier New" w:cs="Courier New" w:hint="default"/>
+      </w:rPr>
+    </w:lvl>
+    <w:lvl w:ilvl="5" w:tplc="0C090005" w:tentative="1">
+      <w:start w:val="1"/>
+      <w:numFmt w:val="bullet"/>
+      <w:lvlText w:val=""/>
+      <w:lvlJc w:val="left"/>
+      <w:pPr>
+        <w:ind w:left="5096" w:hanging="360"/>
+      </w:pPr>
+      <w:rPr>
+        <w:rFonts w:ascii="Wingdings" w:hAnsi="Wingdings" w:hint="default"/>
+      </w:rPr>
+    </w:lvl>
+    <w:lvl w:ilvl="6" w:tplc="0C090001" w:tentative="1">
+      <w:start w:val="1"/>
+      <w:numFmt w:val="bullet"/>
+      <w:lvlText w:val=""/>
+      <w:lvlJc w:val="left"/>
+      <w:pPr>
+        <w:ind w:left="5816" w:hanging="360"/>
+      </w:pPr>
+      <w:rPr>
+        <w:rFonts w:ascii="Symbol" w:hAnsi="Symbol" w:hint="default"/>
+      </w:rPr>
+    </w:lvl>
+    <w:lvl w:ilvl="7" w:tplc="0C090003" w:tentative="1">
+      <w:start w:val="1"/>
+      <w:numFmt w:val="bullet"/>
+      <w:lvlText w:val="o"/>
+      <w:lvlJc w:val="left"/>
+      <w:pPr>
+        <w:ind w:left="6536" w:hanging="360"/>
+      </w:pPr>
+      <w:rPr>
+        <w:rFonts w:ascii="Courier New" w:hAnsi="Courier New" w:cs="Courier New" w:hint="default"/>
+      </w:rPr>
+    </w:lvl>
+    <w:lvl w:ilvl="8" w:tplc="0C090005" w:tentative="1">
+      <w:start w:val="1"/>
+      <w:numFmt w:val="bullet"/>
+      <w:lvlText w:val=""/>
+      <w:lvlJc w:val="left"/>
+      <w:pPr>
+        <w:ind w:left="7256" w:hanging="360"/>
+      </w:pPr>
+      <w:rPr>
+        <w:rFonts w:ascii="Wingdings" w:hAnsi="Wingdings" w:hint="default"/>
+      </w:rPr>
+    </w:lvl>
+  </w:abstractNum>
+  <w:abstractNum w:abstractNumId="5">
+    <w:nsid w:val="3E1B58DF"/>
+    <w:multiLevelType w:val="hybridMultilevel"/>
+    <w:tmpl w:val="52E8F40C"/>
+    <w:lvl w:ilvl="0" w:tplc="0C090001">
+      <w:start w:val="1"/>
+      <w:numFmt w:val="bullet"/>
+      <w:lvlText w:val=""/>
+      <w:lvlJc w:val="left"/>
+      <w:pPr>
+        <w:ind w:left="1440" w:hanging="360"/>
+      </w:pPr>
+      <w:rPr>
+        <w:rFonts w:ascii="Symbol" w:hAnsi="Symbol" w:hint="default"/>
+      </w:rPr>
+    </w:lvl>
+    <w:lvl w:ilvl="1" w:tplc="0C090003" w:tentative="1">
+      <w:start w:val="1"/>
+      <w:numFmt w:val="bullet"/>
+      <w:lvlText w:val="o"/>
+      <w:lvlJc w:val="left"/>
+      <w:pPr>
+        <w:ind w:left="2160" w:hanging="360"/>
+      </w:pPr>
+      <w:rPr>
+        <w:rFonts w:ascii="Courier New" w:hAnsi="Courier New" w:cs="Courier New" w:hint="default"/>
+      </w:rPr>
+    </w:lvl>
+    <w:lvl w:ilvl="2" w:tplc="0C090005" w:tentative="1">
+      <w:start w:val="1"/>
+      <w:numFmt w:val="bullet"/>
+      <w:lvlText w:val=""/>
+      <w:lvlJc w:val="left"/>
+      <w:pPr>
+        <w:ind w:left="2880" w:hanging="360"/>
+      </w:pPr>
+      <w:rPr>
+        <w:rFonts w:ascii="Wingdings" w:hAnsi="Wingdings" w:hint="default"/>
+      </w:rPr>
+    </w:lvl>
+    <w:lvl w:ilvl="3" w:tplc="0C090001" w:tentative="1">
+      <w:start w:val="1"/>
+      <w:numFmt w:val="bullet"/>
+      <w:lvlText w:val=""/>
+      <w:lvlJc w:val="left"/>
+      <w:pPr>
+        <w:ind w:left="3600" w:hanging="360"/>
+      </w:pPr>
+      <w:rPr>
+        <w:rFonts w:ascii="Symbol" w:hAnsi="Symbol" w:hint="default"/>
+      </w:rPr>
+    </w:lvl>
+    <w:lvl w:ilvl="4" w:tplc="0C090003" w:tentative="1">
+      <w:start w:val="1"/>
+      <w:numFmt w:val="bullet"/>
+      <w:lvlText w:val="o"/>
+      <w:lvlJc w:val="left"/>
+      <w:pPr>
+        <w:ind w:left="4320" w:hanging="360"/>
+      </w:pPr>
+      <w:rPr>
+        <w:rFonts w:ascii="Courier New" w:hAnsi="Courier New" w:cs="Courier New" w:hint="default"/>
+      </w:rPr>
+    </w:lvl>
+    <w:lvl w:ilvl="5" w:tplc="0C090005" w:tentative="1">
+      <w:start w:val="1"/>
+      <w:numFmt w:val="bullet"/>
+      <w:lvlText w:val=""/>
+      <w:lvlJc w:val="left"/>
+      <w:pPr>
+        <w:ind w:left="5040" w:hanging="360"/>
+      </w:pPr>
+      <w:rPr>
+        <w:rFonts w:ascii="Wingdings" w:hAnsi="Wingdings" w:hint="default"/>
+      </w:rPr>
+    </w:lvl>
+    <w:lvl w:ilvl="6" w:tplc="0C090001" w:tentative="1">
+      <w:start w:val="1"/>
+      <w:numFmt w:val="bullet"/>
+      <w:lvlText w:val=""/>
+      <w:lvlJc w:val="left"/>
+      <w:pPr>
+        <w:ind w:left="5760" w:hanging="360"/>
+      </w:pPr>
+      <w:rPr>
+        <w:rFonts w:ascii="Symbol" w:hAnsi="Symbol" w:hint="default"/>
+      </w:rPr>
+    </w:lvl>
+    <w:lvl w:ilvl="7" w:tplc="0C090003" w:tentative="1">
+      <w:start w:val="1"/>
+      <w:numFmt w:val="bullet"/>
+      <w:lvlText w:val="o"/>
+      <w:lvlJc w:val="left"/>
+      <w:pPr>
+        <w:ind w:left="6480" w:hanging="360"/>
+      </w:pPr>
+      <w:rPr>
+        <w:rFonts w:ascii="Courier New" w:hAnsi="Courier New" w:cs="Courier New" w:hint="default"/>
+      </w:rPr>
+    </w:lvl>
+    <w:lvl w:ilvl="8" w:tplc="0C090005" w:tentative="1">
+      <w:start w:val="1"/>
+      <w:numFmt w:val="bullet"/>
+      <w:lvlText w:val=""/>
+      <w:lvlJc w:val="left"/>
+      <w:pPr>
+        <w:ind w:left="7200" w:hanging="360"/>
+      </w:pPr>
+      <w:rPr>
+        <w:rFonts w:ascii="Wingdings" w:hAnsi="Wingdings" w:hint="default"/>
+      </w:rPr>
+    </w:lvl>
+  </w:abstractNum>
+  <w:abstractNum w:abstractNumId="6">
     <w:nsid w:val="560831DE"/>
     <w:multiLevelType w:val="hybridMultilevel"/>
     <w:tmpl w:val="7B5863C8"/>
@@ -2622,11 +4678,142 @@
       </w:rPr>
     </w:lvl>
   </w:abstractNum>
+  <w:abstractNum w:abstractNumId="7">
+    <w:nsid w:val="706346B0"/>
+    <w:multiLevelType w:val="hybridMultilevel"/>
+    <w:tmpl w:val="181A0FE8"/>
+    <w:lvl w:ilvl="0" w:tplc="0C090001">
+      <w:start w:val="1"/>
+      <w:numFmt w:val="bullet"/>
+      <w:lvlText w:val=""/>
+      <w:lvlJc w:val="left"/>
+      <w:pPr>
+        <w:ind w:left="1496" w:hanging="360"/>
+      </w:pPr>
+      <w:rPr>
+        <w:rFonts w:ascii="Symbol" w:hAnsi="Symbol" w:hint="default"/>
+      </w:rPr>
+    </w:lvl>
+    <w:lvl w:ilvl="1" w:tplc="0C090003" w:tentative="1">
+      <w:start w:val="1"/>
+      <w:numFmt w:val="bullet"/>
+      <w:lvlText w:val="o"/>
+      <w:lvlJc w:val="left"/>
+      <w:pPr>
+        <w:ind w:left="2216" w:hanging="360"/>
+      </w:pPr>
+      <w:rPr>
+        <w:rFonts w:ascii="Courier New" w:hAnsi="Courier New" w:cs="Courier New" w:hint="default"/>
+      </w:rPr>
+    </w:lvl>
+    <w:lvl w:ilvl="2" w:tplc="0C090005" w:tentative="1">
+      <w:start w:val="1"/>
+      <w:numFmt w:val="bullet"/>
+      <w:lvlText w:val=""/>
+      <w:lvlJc w:val="left"/>
+      <w:pPr>
+        <w:ind w:left="2936" w:hanging="360"/>
+      </w:pPr>
+      <w:rPr>
+        <w:rFonts w:ascii="Wingdings" w:hAnsi="Wingdings" w:hint="default"/>
+      </w:rPr>
+    </w:lvl>
+    <w:lvl w:ilvl="3" w:tplc="0C090001" w:tentative="1">
+      <w:start w:val="1"/>
+      <w:numFmt w:val="bullet"/>
+      <w:lvlText w:val=""/>
+      <w:lvlJc w:val="left"/>
+      <w:pPr>
+        <w:ind w:left="3656" w:hanging="360"/>
+      </w:pPr>
+      <w:rPr>
+        <w:rFonts w:ascii="Symbol" w:hAnsi="Symbol" w:hint="default"/>
+      </w:rPr>
+    </w:lvl>
+    <w:lvl w:ilvl="4" w:tplc="0C090003" w:tentative="1">
+      <w:start w:val="1"/>
+      <w:numFmt w:val="bullet"/>
+      <w:lvlText w:val="o"/>
+      <w:lvlJc w:val="left"/>
+      <w:pPr>
+        <w:ind w:left="4376" w:hanging="360"/>
+      </w:pPr>
+      <w:rPr>
+        <w:rFonts w:ascii="Courier New" w:hAnsi="Courier New" w:cs="Courier New" w:hint="default"/>
+      </w:rPr>
+    </w:lvl>
+    <w:lvl w:ilvl="5" w:tplc="0C090005" w:tentative="1">
+      <w:start w:val="1"/>
+      <w:numFmt w:val="bullet"/>
+      <w:lvlText w:val=""/>
+      <w:lvlJc w:val="left"/>
+      <w:pPr>
+        <w:ind w:left="5096" w:hanging="360"/>
+      </w:pPr>
+      <w:rPr>
+        <w:rFonts w:ascii="Wingdings" w:hAnsi="Wingdings" w:hint="default"/>
+      </w:rPr>
+    </w:lvl>
+    <w:lvl w:ilvl="6" w:tplc="0C090001" w:tentative="1">
+      <w:start w:val="1"/>
+      <w:numFmt w:val="bullet"/>
+      <w:lvlText w:val=""/>
+      <w:lvlJc w:val="left"/>
+      <w:pPr>
+        <w:ind w:left="5816" w:hanging="360"/>
+      </w:pPr>
+      <w:rPr>
+        <w:rFonts w:ascii="Symbol" w:hAnsi="Symbol" w:hint="default"/>
+      </w:rPr>
+    </w:lvl>
+    <w:lvl w:ilvl="7" w:tplc="0C090003" w:tentative="1">
+      <w:start w:val="1"/>
+      <w:numFmt w:val="bullet"/>
+      <w:lvlText w:val="o"/>
+      <w:lvlJc w:val="left"/>
+      <w:pPr>
+        <w:ind w:left="6536" w:hanging="360"/>
+      </w:pPr>
+      <w:rPr>
+        <w:rFonts w:ascii="Courier New" w:hAnsi="Courier New" w:cs="Courier New" w:hint="default"/>
+      </w:rPr>
+    </w:lvl>
+    <w:lvl w:ilvl="8" w:tplc="0C090005" w:tentative="1">
+      <w:start w:val="1"/>
+      <w:numFmt w:val="bullet"/>
+      <w:lvlText w:val=""/>
+      <w:lvlJc w:val="left"/>
+      <w:pPr>
+        <w:ind w:left="7256" w:hanging="360"/>
+      </w:pPr>
+      <w:rPr>
+        <w:rFonts w:ascii="Wingdings" w:hAnsi="Wingdings" w:hint="default"/>
+      </w:rPr>
+    </w:lvl>
+  </w:abstractNum>
   <w:num w:numId="1">
+    <w:abstractNumId w:val="2"/>
+  </w:num>
+  <w:num w:numId="2">
+    <w:abstractNumId w:val="6"/>
+  </w:num>
+  <w:num w:numId="3">
+    <w:abstractNumId w:val="1"/>
+  </w:num>
+  <w:num w:numId="4">
+    <w:abstractNumId w:val="5"/>
+  </w:num>
+  <w:num w:numId="5">
+    <w:abstractNumId w:val="4"/>
+  </w:num>
+  <w:num w:numId="6">
     <w:abstractNumId w:val="0"/>
   </w:num>
-  <w:num w:numId="2">
-    <w:abstractNumId w:val="1"/>
+  <w:num w:numId="7">
+    <w:abstractNumId w:val="7"/>
+  </w:num>
+  <w:num w:numId="8">
+    <w:abstractNumId w:val="3"/>
   </w:num>
 </w:numbering>
 </file>
@@ -2648,7 +4835,7 @@
       </w:pPr>
     </w:pPrDefault>
   </w:docDefaults>
-  <w:latentStyles w:defLockedState="0" w:defUIPriority="99" w:defSemiHidden="1" w:defUnhideWhenUsed="1" w:defQFormat="0" w:count="267">
+  <w:latentStyles w:defLockedState="0" w:defUIPriority="99" w:defSemiHidden="1" w:defUnhideWhenUsed="1" w:defQFormat="0" w:count="276">
     <w:lsdException w:name="Normal" w:semiHidden="0" w:uiPriority="0" w:unhideWhenUsed="0" w:qFormat="1"/>
     <w:lsdException w:name="heading 1" w:semiHidden="0" w:uiPriority="9" w:unhideWhenUsed="0" w:qFormat="1"/>
     <w:lsdException w:name="heading 2" w:uiPriority="9" w:qFormat="1"/>
@@ -3020,11 +5207,22 @@
       <w:szCs w:val="24"/>
     </w:rPr>
   </w:style>
+  <w:style w:type="character" w:styleId="Hyperlink">
+    <w:name w:val="Hyperlink"/>
+    <w:basedOn w:val="DefaultParagraphFont"/>
+    <w:uiPriority w:val="99"/>
+    <w:unhideWhenUsed/>
+    <w:rsid w:val="004C7290"/>
+    <w:rPr>
+      <w:color w:val="0000FF" w:themeColor="hyperlink"/>
+      <w:u w:val="single"/>
+    </w:rPr>
+  </w:style>
 </w:styles>
 </file>
 
 <file path=word/stylesWithEffects.xml><?xml version="1.0" encoding="utf-8"?>
-<w:styles xmlns:wpc="http://schemas.microsoft.com/office/word/2010/wordprocessingCanvas" xmlns:mc="http://schemas.openxmlformats.org/markup-compatibility/2006" xmlns:o="urn:schemas-microsoft-com:office:office" xmlns:r="http://schemas.openxmlformats.org/officeDocument/2006/relationships" xmlns:m="http://schemas.openxmlformats.org/officeDocument/2006/math" xmlns:v="urn:schemas-microsoft-com:vml" xmlns:wp14="http://schemas.microsoft.com/office/word/2010/wordprocessingDrawing" xmlns:wp="http://schemas.openxmlformats.org/drawingml/2006/wordprocessingDrawing" xmlns:w10="urn:schemas-microsoft-com:office:word" xmlns:w="http://schemas.openxmlformats.org/wordprocessingml/2006/main" xmlns:w14="http://schemas.microsoft.com/office/word/2010/wordml" xmlns:wpg="http://schemas.microsoft.com/office/word/2010/wordprocessingGroup" xmlns:wpi="http://schemas.microsoft.com/office/word/2010/wordprocessingInk" xmlns:wne="http://schemas.microsoft.com/office/word/2006/wordml" xmlns:wps="http://schemas.microsoft.com/office/word/2010/wordprocessingShape" mc:Ignorable="w14 wp14">
+<w:styles xmlns:wpc="http://schemas.microsoft.com/office/word/2010/wordprocessingCanvas" xmlns:mo="http://schemas.microsoft.com/office/mac/office/2008/main" xmlns:mc="http://schemas.openxmlformats.org/markup-compatibility/2006" xmlns:mv="urn:schemas-microsoft-com:mac:vml" xmlns:o="urn:schemas-microsoft-com:office:office" xmlns:r="http://schemas.openxmlformats.org/officeDocument/2006/relationships" xmlns:m="http://schemas.openxmlformats.org/officeDocument/2006/math" xmlns:v="urn:schemas-microsoft-com:vml" xmlns:wp14="http://schemas.microsoft.com/office/word/2010/wordprocessingDrawing" xmlns:wp="http://schemas.openxmlformats.org/drawingml/2006/wordprocessingDrawing" xmlns:w10="urn:schemas-microsoft-com:office:word" xmlns:w="http://schemas.openxmlformats.org/wordprocessingml/2006/main" xmlns:w14="http://schemas.microsoft.com/office/word/2010/wordml" xmlns:wpg="http://schemas.microsoft.com/office/word/2010/wordprocessingGroup" xmlns:wpi="http://schemas.microsoft.com/office/word/2010/wordprocessingInk" xmlns:wne="http://schemas.microsoft.com/office/word/2006/wordml" xmlns:wps="http://schemas.microsoft.com/office/word/2010/wordprocessingShape" mc:Ignorable="w14 wp14">
   <w:docDefaults>
     <w:rPrDefault>
       <w:rPr>
@@ -3040,7 +5238,7 @@
       </w:pPr>
     </w:pPrDefault>
   </w:docDefaults>
-  <w:latentStyles w:defLockedState="0" w:defUIPriority="99" w:defSemiHidden="1" w:defUnhideWhenUsed="1" w:defQFormat="0" w:count="267">
+  <w:latentStyles w:defLockedState="0" w:defUIPriority="99" w:defSemiHidden="1" w:defUnhideWhenUsed="1" w:defQFormat="0" w:count="276">
     <w:lsdException w:name="Normal" w:semiHidden="0" w:uiPriority="0" w:unhideWhenUsed="0" w:qFormat="1"/>
     <w:lsdException w:name="heading 1" w:semiHidden="0" w:uiPriority="9" w:unhideWhenUsed="0" w:qFormat="1"/>
     <w:lsdException w:name="heading 2" w:uiPriority="9" w:qFormat="1"/>
@@ -3412,6 +5610,17 @@
       <w:szCs w:val="24"/>
     </w:rPr>
   </w:style>
+  <w:style w:type="character" w:styleId="Hyperlink">
+    <w:name w:val="Hyperlink"/>
+    <w:basedOn w:val="DefaultParagraphFont"/>
+    <w:uiPriority w:val="99"/>
+    <w:unhideWhenUsed/>
+    <w:rsid w:val="004C7290"/>
+    <w:rPr>
+      <w:color w:val="0000FF" w:themeColor="hyperlink"/>
+      <w:u w:val="single"/>
+    </w:rPr>
+  </w:style>
 </w:styles>
 </file>
 
@@ -3705,7 +5914,7 @@
 </file>
 
 <file path=customXml/itemProps1.xml><?xml version="1.0" encoding="utf-8"?>
-<ds:datastoreItem xmlns:ds="http://schemas.openxmlformats.org/officeDocument/2006/customXml" ds:itemID="{DE77FE45-BDA5-4016-A645-D4A29B602EBD}">
+<ds:datastoreItem xmlns:ds="http://schemas.openxmlformats.org/officeDocument/2006/customXml" ds:itemID="{BFEDF5B1-6C4A-C04F-AD0E-65F1334D44A0}">
   <ds:schemaRefs>
     <ds:schemaRef ds:uri="http://schemas.openxmlformats.org/officeDocument/2006/bibliography"/>
   </ds:schemaRefs>

</xml_diff>